<commit_message>
bicg: final version of report
</commit_message>
<xml_diff>
--- a/BiCG/report.docx
+++ b/BiCG/report.docx
@@ -366,6 +366,27 @@
           <w:lang w:val="ru-RU"/>
         </w:rPr>
         <w:t>по лабораторной работе</w:t>
+      </w:r>
+    </w:p>
+    <w:p>
+      <w:pPr>
+        <w:spacing w:line="0" w:lineRule="atLeast"/>
+        <w:jc w:val="center"/>
+        <w:rPr>
+          <w:rFonts w:ascii="Times New Roman" w:eastAsia="Times New Roman" w:hAnsi="Times New Roman"/>
+          <w:b/>
+          <w:sz w:val="28"/>
+          <w:lang w:val="ru-RU"/>
+        </w:rPr>
+      </w:pPr>
+      <w:r>
+        <w:rPr>
+          <w:rFonts w:ascii="Times New Roman" w:eastAsia="Times New Roman" w:hAnsi="Times New Roman"/>
+          <w:b/>
+          <w:sz w:val="28"/>
+          <w:lang w:val="ru-RU"/>
+        </w:rPr>
+        <w:t>«Метод бисопряженных градиентов решения СЛАУ»</w:t>
       </w:r>
     </w:p>
     <w:p>
@@ -2167,8 +2188,6 @@
         </w:rPr>
       </w:pPr>
       <w:bookmarkStart w:id="1" w:name="_Toc72371521"/>
-      <w:bookmarkStart w:id="2" w:name="_GoBack"/>
-      <w:bookmarkEnd w:id="2"/>
       <w:r>
         <w:rPr>
           <w:rFonts w:eastAsia="Times New Roman"/>
@@ -2244,10 +2263,13 @@
           <w:szCs w:val="24"/>
           <w:lang w:val="ru-RU"/>
         </w:rPr>
-        <w:t xml:space="preserve"> и т.д.). В основе итерационных методов лежит последовательность приближений, позволяющая получить решение системы, определяемое необходимой точностью. Общими словами, такие методы устанавливают процедуру уточнения определённого начального приближения к решению. При выполнении условий сходимости они позволяют достичь любой точности путем повторения итераций. Преимущество этих методов в том, что часто они позволяют достичь решения с заранее заданной точностью быстрее прямых методов, а также позволяют решать большие системы уравнений. К итерационным методам относятся: метод сопряженных градиентов, метод </w:t>
+        <w:t xml:space="preserve"> и т.д.). В основе итерационных методов лежит последовательность приближений, позволяющая получить решение системы, определяемое необходимой точностью. Общими словами, такие методы устанавливают процедуру уточнения определённого начального приближения к решению. При выполнении условий сходимости они позволяют достичь любой точности путем повторения итераций. Преимущество этих методов в том, что часто они позволяют достичь решения с заранее заданной точностью быстрее прямых методов, а также позволяют решать большие системы уравнений. К итерационным методам относятся: метод сопряженных градиентов, метод бисопряженных градиентов, методы Зейделя и Якоби и т.д.</w:t>
       </w:r>
-      <w:proofErr w:type="spellStart"/>
-      <w:r>
+    </w:p>
+    <w:p>
+      <w:pPr>
+        <w:spacing w:before="100" w:beforeAutospacing="1" w:after="100" w:afterAutospacing="1" w:line="360" w:lineRule="auto"/>
+        <w:jc w:val="both"/>
         <w:rPr>
           <w:rFonts w:ascii="Times New Roman" w:eastAsia="Times New Roman" w:hAnsi="Times New Roman" w:cs="Times New Roman"/>
           <w:color w:val="000000"/>
@@ -2255,9 +2277,7 @@
           <w:szCs w:val="24"/>
           <w:lang w:val="ru-RU"/>
         </w:rPr>
-        <w:t>бисопряженных</w:t>
-      </w:r>
-      <w:proofErr w:type="spellEnd"/>
+      </w:pPr>
       <w:r>
         <w:rPr>
           <w:rFonts w:ascii="Times New Roman" w:eastAsia="Times New Roman" w:hAnsi="Times New Roman" w:cs="Times New Roman"/>
@@ -2266,21 +2286,17 @@
           <w:szCs w:val="24"/>
           <w:lang w:val="ru-RU"/>
         </w:rPr>
-        <w:t xml:space="preserve"> градиентов, методы Зейделя и Якоби и т.д.</w:t>
+        <w:t xml:space="preserve">В данной работе рассматривается метод бисопряженных градиентов решения СЛАУ (итерационный метод) </w:t>
       </w:r>
-    </w:p>
-    <w:p>
-      <w:pPr>
-        <w:spacing w:before="100" w:beforeAutospacing="1" w:after="100" w:afterAutospacing="1" w:line="360" w:lineRule="auto"/>
-        <w:jc w:val="both"/>
+      <w:r>
         <w:rPr>
           <w:rFonts w:ascii="Times New Roman" w:eastAsia="Times New Roman" w:hAnsi="Times New Roman" w:cs="Times New Roman"/>
           <w:color w:val="000000"/>
           <w:sz w:val="24"/>
           <w:szCs w:val="24"/>
-          <w:lang w:val="ru-RU"/>
-        </w:rPr>
-      </w:pPr>
+        </w:rPr>
+        <w:t>c</w:t>
+      </w:r>
       <w:r>
         <w:rPr>
           <w:rFonts w:ascii="Times New Roman" w:eastAsia="Times New Roman" w:hAnsi="Times New Roman" w:cs="Times New Roman"/>
@@ -2289,20 +2305,17 @@
           <w:szCs w:val="24"/>
           <w:lang w:val="ru-RU"/>
         </w:rPr>
-        <w:t xml:space="preserve">В данной работе рассматривается метод </w:t>
+        <w:t xml:space="preserve"> разреженной матрицей </w:t>
       </w:r>
-      <w:proofErr w:type="spellStart"/>
       <w:r>
         <w:rPr>
           <w:rFonts w:ascii="Times New Roman" w:eastAsia="Times New Roman" w:hAnsi="Times New Roman" w:cs="Times New Roman"/>
           <w:color w:val="000000"/>
           <w:sz w:val="24"/>
           <w:szCs w:val="24"/>
-          <w:lang w:val="ru-RU"/>
-        </w:rPr>
-        <w:t>бисопряженных</w:t>
+        </w:rPr>
+        <w:t>A</w:t>
       </w:r>
-      <w:proofErr w:type="spellEnd"/>
       <w:r>
         <w:rPr>
           <w:rFonts w:ascii="Times New Roman" w:eastAsia="Times New Roman" w:hAnsi="Times New Roman" w:cs="Times New Roman"/>
@@ -2311,7 +2324,7 @@
           <w:szCs w:val="24"/>
           <w:lang w:val="ru-RU"/>
         </w:rPr>
-        <w:t xml:space="preserve"> градиентов решения СЛАУ (итерационный метод) </w:t>
+        <w:t xml:space="preserve"> и плотными векторами </w:t>
       </w:r>
       <w:r>
         <w:rPr>
@@ -2320,7 +2333,7 @@
           <w:sz w:val="24"/>
           <w:szCs w:val="24"/>
         </w:rPr>
-        <w:t>c</w:t>
+        <w:t>x</w:t>
       </w:r>
       <w:r>
         <w:rPr>
@@ -2330,7 +2343,7 @@
           <w:szCs w:val="24"/>
           <w:lang w:val="ru-RU"/>
         </w:rPr>
-        <w:t xml:space="preserve"> разреженной матрицей </w:t>
+        <w:t xml:space="preserve"> и </w:t>
       </w:r>
       <w:r>
         <w:rPr>
@@ -2339,7 +2352,7 @@
           <w:sz w:val="24"/>
           <w:szCs w:val="24"/>
         </w:rPr>
-        <w:t>A</w:t>
+        <w:t>b</w:t>
       </w:r>
       <w:r>
         <w:rPr>
@@ -2349,17 +2362,188 @@
           <w:szCs w:val="24"/>
           <w:lang w:val="ru-RU"/>
         </w:rPr>
-        <w:t xml:space="preserve"> и плотными векторами </w:t>
+        <w:t>.</w:t>
       </w:r>
+    </w:p>
+    <w:p>
+      <w:pPr>
+        <w:tabs>
+          <w:tab w:val="left" w:pos="5217"/>
+        </w:tabs>
+        <w:rPr>
+          <w:rFonts w:ascii="Times New Roman" w:eastAsia="Times New Roman" w:hAnsi="Times New Roman"/>
+          <w:sz w:val="28"/>
+          <w:lang w:val="ru-RU"/>
+        </w:rPr>
+      </w:pPr>
+    </w:p>
+    <w:p>
+      <w:pPr>
+        <w:tabs>
+          <w:tab w:val="left" w:pos="5217"/>
+        </w:tabs>
+        <w:rPr>
+          <w:rFonts w:ascii="Times New Roman" w:eastAsia="Times New Roman" w:hAnsi="Times New Roman"/>
+          <w:sz w:val="28"/>
+          <w:lang w:val="ru-RU"/>
+        </w:rPr>
+      </w:pPr>
+    </w:p>
+    <w:p>
+      <w:pPr>
+        <w:tabs>
+          <w:tab w:val="left" w:pos="5217"/>
+        </w:tabs>
+        <w:rPr>
+          <w:rFonts w:ascii="Times New Roman" w:eastAsia="Times New Roman" w:hAnsi="Times New Roman"/>
+          <w:sz w:val="28"/>
+          <w:lang w:val="ru-RU"/>
+        </w:rPr>
+      </w:pPr>
+    </w:p>
+    <w:p>
+      <w:pPr>
+        <w:tabs>
+          <w:tab w:val="left" w:pos="5217"/>
+        </w:tabs>
+        <w:rPr>
+          <w:rFonts w:ascii="Times New Roman" w:eastAsia="Times New Roman" w:hAnsi="Times New Roman"/>
+          <w:sz w:val="28"/>
+          <w:lang w:val="ru-RU"/>
+        </w:rPr>
+      </w:pPr>
+    </w:p>
+    <w:p>
+      <w:pPr>
+        <w:tabs>
+          <w:tab w:val="left" w:pos="5217"/>
+        </w:tabs>
+        <w:rPr>
+          <w:rFonts w:ascii="Times New Roman" w:eastAsia="Times New Roman" w:hAnsi="Times New Roman"/>
+          <w:sz w:val="28"/>
+          <w:lang w:val="ru-RU"/>
+        </w:rPr>
+      </w:pPr>
+    </w:p>
+    <w:p>
+      <w:pPr>
+        <w:tabs>
+          <w:tab w:val="left" w:pos="5217"/>
+        </w:tabs>
+        <w:rPr>
+          <w:rFonts w:ascii="Times New Roman" w:eastAsia="Times New Roman" w:hAnsi="Times New Roman"/>
+          <w:sz w:val="28"/>
+          <w:lang w:val="ru-RU"/>
+        </w:rPr>
+      </w:pPr>
+    </w:p>
+    <w:p>
+      <w:pPr>
+        <w:tabs>
+          <w:tab w:val="left" w:pos="5217"/>
+        </w:tabs>
+        <w:rPr>
+          <w:rFonts w:ascii="Times New Roman" w:eastAsia="Times New Roman" w:hAnsi="Times New Roman"/>
+          <w:sz w:val="28"/>
+          <w:lang w:val="ru-RU"/>
+        </w:rPr>
+      </w:pPr>
+    </w:p>
+    <w:p>
+      <w:pPr>
+        <w:tabs>
+          <w:tab w:val="left" w:pos="5217"/>
+        </w:tabs>
+        <w:rPr>
+          <w:rFonts w:ascii="Times New Roman" w:eastAsia="Times New Roman" w:hAnsi="Times New Roman"/>
+          <w:sz w:val="28"/>
+          <w:lang w:val="ru-RU"/>
+        </w:rPr>
+      </w:pPr>
+    </w:p>
+    <w:p>
+      <w:pPr>
+        <w:tabs>
+          <w:tab w:val="left" w:pos="5217"/>
+        </w:tabs>
+        <w:rPr>
+          <w:rFonts w:ascii="Times New Roman" w:eastAsia="Times New Roman" w:hAnsi="Times New Roman"/>
+          <w:sz w:val="28"/>
+          <w:lang w:val="ru-RU"/>
+        </w:rPr>
+      </w:pPr>
+    </w:p>
+    <w:p>
+      <w:pPr>
+        <w:tabs>
+          <w:tab w:val="left" w:pos="5217"/>
+        </w:tabs>
+        <w:rPr>
+          <w:rFonts w:ascii="Times New Roman" w:eastAsia="Times New Roman" w:hAnsi="Times New Roman"/>
+          <w:sz w:val="28"/>
+          <w:lang w:val="ru-RU"/>
+        </w:rPr>
+      </w:pPr>
+    </w:p>
+    <w:p>
+      <w:pPr>
+        <w:pStyle w:val="1"/>
+        <w:rPr>
+          <w:rFonts w:eastAsia="Times New Roman"/>
+          <w:lang w:val="ru-RU"/>
+        </w:rPr>
+      </w:pPr>
+      <w:bookmarkStart w:id="2" w:name="_Toc72371522"/>
       <w:r>
+        <w:rPr>
+          <w:rFonts w:eastAsia="Times New Roman"/>
+          <w:lang w:val="ru-RU"/>
+        </w:rPr>
+        <w:lastRenderedPageBreak/>
+        <w:t>Постановка задачи</w:t>
+      </w:r>
+      <w:bookmarkEnd w:id="2"/>
+    </w:p>
+    <w:p>
+      <w:pPr>
+        <w:rPr>
+          <w:lang w:val="ru-RU"/>
+        </w:rPr>
+      </w:pPr>
+    </w:p>
+    <w:p>
+      <w:pPr>
+        <w:pStyle w:val="2"/>
+        <w:rPr>
+          <w:rFonts w:eastAsia="Times New Roman" w:cs="Arial"/>
+          <w:color w:val="auto"/>
+          <w:sz w:val="28"/>
+          <w:szCs w:val="20"/>
+          <w:lang w:val="ru-RU"/>
+        </w:rPr>
+      </w:pPr>
+      <w:bookmarkStart w:id="3" w:name="_Toc72371523"/>
+      <w:r>
+        <w:rPr>
+          <w:rFonts w:eastAsia="Times New Roman"/>
+          <w:lang w:val="ru-RU"/>
+        </w:rPr>
+        <w:t>Описание метода</w:t>
+      </w:r>
+      <w:bookmarkEnd w:id="3"/>
+    </w:p>
+    <w:p>
+      <w:pPr>
+        <w:spacing w:before="100" w:beforeAutospacing="1" w:after="100" w:afterAutospacing="1" w:line="360" w:lineRule="auto"/>
+        <w:jc w:val="both"/>
         <w:rPr>
           <w:rFonts w:ascii="Times New Roman" w:eastAsia="Times New Roman" w:hAnsi="Times New Roman" w:cs="Times New Roman"/>
           <w:color w:val="000000"/>
           <w:sz w:val="24"/>
           <w:szCs w:val="24"/>
-        </w:rPr>
-        <w:t>x</w:t>
-      </w:r>
+          <w:lang w:val="ru-RU"/>
+        </w:rPr>
+      </w:pPr>
       <w:r>
         <w:rPr>
           <w:rFonts w:ascii="Times New Roman" w:eastAsia="Times New Roman" w:hAnsi="Times New Roman" w:cs="Times New Roman"/>
@@ -2368,7 +2552,7 @@
           <w:szCs w:val="24"/>
           <w:lang w:val="ru-RU"/>
         </w:rPr>
-        <w:t xml:space="preserve"> и </w:t>
+        <w:t xml:space="preserve">Метод </w:t>
       </w:r>
       <w:r>
         <w:rPr>
@@ -2376,230 +2560,9 @@
           <w:color w:val="000000"/>
           <w:sz w:val="24"/>
           <w:szCs w:val="24"/>
-        </w:rPr>
-        <w:t>b</w:t>
-      </w:r>
-      <w:r>
-        <w:rPr>
-          <w:rFonts w:ascii="Times New Roman" w:eastAsia="Times New Roman" w:hAnsi="Times New Roman" w:cs="Times New Roman"/>
-          <w:color w:val="000000"/>
-          <w:sz w:val="24"/>
-          <w:szCs w:val="24"/>
-          <w:lang w:val="ru-RU"/>
-        </w:rPr>
-        <w:t>.</w:t>
-      </w:r>
-    </w:p>
-    <w:p>
-      <w:pPr>
-        <w:tabs>
-          <w:tab w:val="left" w:pos="5217"/>
-        </w:tabs>
-        <w:rPr>
-          <w:rFonts w:ascii="Times New Roman" w:eastAsia="Times New Roman" w:hAnsi="Times New Roman"/>
-          <w:sz w:val="28"/>
-          <w:lang w:val="ru-RU"/>
-        </w:rPr>
-      </w:pPr>
-    </w:p>
-    <w:p>
-      <w:pPr>
-        <w:tabs>
-          <w:tab w:val="left" w:pos="5217"/>
-        </w:tabs>
-        <w:rPr>
-          <w:rFonts w:ascii="Times New Roman" w:eastAsia="Times New Roman" w:hAnsi="Times New Roman"/>
-          <w:sz w:val="28"/>
-          <w:lang w:val="ru-RU"/>
-        </w:rPr>
-      </w:pPr>
-    </w:p>
-    <w:p>
-      <w:pPr>
-        <w:tabs>
-          <w:tab w:val="left" w:pos="5217"/>
-        </w:tabs>
-        <w:rPr>
-          <w:rFonts w:ascii="Times New Roman" w:eastAsia="Times New Roman" w:hAnsi="Times New Roman"/>
-          <w:sz w:val="28"/>
-          <w:lang w:val="ru-RU"/>
-        </w:rPr>
-      </w:pPr>
-    </w:p>
-    <w:p>
-      <w:pPr>
-        <w:tabs>
-          <w:tab w:val="left" w:pos="5217"/>
-        </w:tabs>
-        <w:rPr>
-          <w:rFonts w:ascii="Times New Roman" w:eastAsia="Times New Roman" w:hAnsi="Times New Roman"/>
-          <w:sz w:val="28"/>
-          <w:lang w:val="ru-RU"/>
-        </w:rPr>
-      </w:pPr>
-    </w:p>
-    <w:p>
-      <w:pPr>
-        <w:tabs>
-          <w:tab w:val="left" w:pos="5217"/>
-        </w:tabs>
-        <w:rPr>
-          <w:rFonts w:ascii="Times New Roman" w:eastAsia="Times New Roman" w:hAnsi="Times New Roman"/>
-          <w:sz w:val="28"/>
-          <w:lang w:val="ru-RU"/>
-        </w:rPr>
-      </w:pPr>
-    </w:p>
-    <w:p>
-      <w:pPr>
-        <w:tabs>
-          <w:tab w:val="left" w:pos="5217"/>
-        </w:tabs>
-        <w:rPr>
-          <w:rFonts w:ascii="Times New Roman" w:eastAsia="Times New Roman" w:hAnsi="Times New Roman"/>
-          <w:sz w:val="28"/>
-          <w:lang w:val="ru-RU"/>
-        </w:rPr>
-      </w:pPr>
-    </w:p>
-    <w:p>
-      <w:pPr>
-        <w:tabs>
-          <w:tab w:val="left" w:pos="5217"/>
-        </w:tabs>
-        <w:rPr>
-          <w:rFonts w:ascii="Times New Roman" w:eastAsia="Times New Roman" w:hAnsi="Times New Roman"/>
-          <w:sz w:val="28"/>
-          <w:lang w:val="ru-RU"/>
-        </w:rPr>
-      </w:pPr>
-    </w:p>
-    <w:p>
-      <w:pPr>
-        <w:tabs>
-          <w:tab w:val="left" w:pos="5217"/>
-        </w:tabs>
-        <w:rPr>
-          <w:rFonts w:ascii="Times New Roman" w:eastAsia="Times New Roman" w:hAnsi="Times New Roman"/>
-          <w:sz w:val="28"/>
-          <w:lang w:val="ru-RU"/>
-        </w:rPr>
-      </w:pPr>
-    </w:p>
-    <w:p>
-      <w:pPr>
-        <w:tabs>
-          <w:tab w:val="left" w:pos="5217"/>
-        </w:tabs>
-        <w:rPr>
-          <w:rFonts w:ascii="Times New Roman" w:eastAsia="Times New Roman" w:hAnsi="Times New Roman"/>
-          <w:sz w:val="28"/>
-          <w:lang w:val="ru-RU"/>
-        </w:rPr>
-      </w:pPr>
-    </w:p>
-    <w:p>
-      <w:pPr>
-        <w:tabs>
-          <w:tab w:val="left" w:pos="5217"/>
-        </w:tabs>
-        <w:rPr>
-          <w:rFonts w:ascii="Times New Roman" w:eastAsia="Times New Roman" w:hAnsi="Times New Roman"/>
-          <w:sz w:val="28"/>
-          <w:lang w:val="ru-RU"/>
-        </w:rPr>
-      </w:pPr>
-    </w:p>
-    <w:p>
-      <w:pPr>
-        <w:pStyle w:val="1"/>
-        <w:rPr>
-          <w:rFonts w:eastAsia="Times New Roman"/>
-          <w:lang w:val="ru-RU"/>
-        </w:rPr>
-      </w:pPr>
-      <w:bookmarkStart w:id="3" w:name="_Toc72371522"/>
-      <w:r>
-        <w:rPr>
-          <w:rFonts w:eastAsia="Times New Roman"/>
-          <w:lang w:val="ru-RU"/>
-        </w:rPr>
-        <w:lastRenderedPageBreak/>
-        <w:t>Постановка задачи</w:t>
-      </w:r>
-      <w:bookmarkEnd w:id="3"/>
-    </w:p>
-    <w:p>
-      <w:pPr>
-        <w:rPr>
-          <w:lang w:val="ru-RU"/>
-        </w:rPr>
-      </w:pPr>
-    </w:p>
-    <w:p>
-      <w:pPr>
-        <w:pStyle w:val="2"/>
-        <w:rPr>
-          <w:rFonts w:eastAsia="Times New Roman" w:cs="Arial"/>
-          <w:color w:val="auto"/>
-          <w:sz w:val="28"/>
-          <w:szCs w:val="20"/>
-          <w:lang w:val="ru-RU"/>
-        </w:rPr>
-      </w:pPr>
-      <w:bookmarkStart w:id="4" w:name="_Toc72371523"/>
-      <w:r>
-        <w:rPr>
-          <w:rFonts w:eastAsia="Times New Roman"/>
-          <w:lang w:val="ru-RU"/>
-        </w:rPr>
-        <w:t>Описание метода</w:t>
-      </w:r>
-      <w:bookmarkEnd w:id="4"/>
-    </w:p>
-    <w:p>
-      <w:pPr>
-        <w:spacing w:before="100" w:beforeAutospacing="1" w:after="100" w:afterAutospacing="1" w:line="360" w:lineRule="auto"/>
-        <w:jc w:val="both"/>
-        <w:rPr>
-          <w:rFonts w:ascii="Times New Roman" w:eastAsia="Times New Roman" w:hAnsi="Times New Roman" w:cs="Times New Roman"/>
-          <w:color w:val="000000"/>
-          <w:sz w:val="24"/>
-          <w:szCs w:val="24"/>
-          <w:lang w:val="ru-RU"/>
-        </w:rPr>
-      </w:pPr>
-      <w:r>
-        <w:rPr>
-          <w:rFonts w:ascii="Times New Roman" w:eastAsia="Times New Roman" w:hAnsi="Times New Roman" w:cs="Times New Roman"/>
-          <w:color w:val="000000"/>
-          <w:sz w:val="24"/>
-          <w:szCs w:val="24"/>
-          <w:lang w:val="ru-RU"/>
-        </w:rPr>
-        <w:t xml:space="preserve">Метод </w:t>
-      </w:r>
-      <w:proofErr w:type="spellStart"/>
-      <w:r>
-        <w:rPr>
-          <w:rFonts w:ascii="Times New Roman" w:eastAsia="Times New Roman" w:hAnsi="Times New Roman" w:cs="Times New Roman"/>
-          <w:color w:val="000000"/>
-          <w:sz w:val="24"/>
-          <w:szCs w:val="24"/>
-          <w:lang w:val="ru-RU"/>
-        </w:rPr>
-        <w:t>бисопряженных</w:t>
-      </w:r>
-      <w:proofErr w:type="spellEnd"/>
-      <w:r>
-        <w:rPr>
-          <w:rFonts w:ascii="Times New Roman" w:eastAsia="Times New Roman" w:hAnsi="Times New Roman" w:cs="Times New Roman"/>
-          <w:color w:val="000000"/>
-          <w:sz w:val="24"/>
-          <w:szCs w:val="24"/>
-          <w:lang w:val="ru-RU"/>
-        </w:rPr>
-        <w:t xml:space="preserve"> градиентов является обобщением метода сопряженных градиентов на случае линейной системы </w:t>
+          <w:lang w:val="ru-RU"/>
+        </w:rPr>
+        <w:t xml:space="preserve">бисопряженных градиентов является обобщением метода сопряженных градиентов на случае линейной системы </w:t>
       </w:r>
       <m:oMath>
         <m:r>
@@ -3989,14 +3952,14 @@
           <w:lang w:val="ru-RU"/>
         </w:rPr>
       </w:pPr>
-      <w:bookmarkStart w:id="5" w:name="_Toc72371524"/>
+      <w:bookmarkStart w:id="4" w:name="_Toc72371524"/>
       <w:r>
         <w:rPr>
           <w:lang w:val="ru-RU"/>
         </w:rPr>
         <w:t>Задача лабораторной работы</w:t>
       </w:r>
-      <w:bookmarkEnd w:id="5"/>
+      <w:bookmarkEnd w:id="4"/>
     </w:p>
     <w:p>
       <w:pPr>
@@ -4013,23 +3976,7 @@
           <w:color w:val="000000"/>
           <w:lang w:val="ru-RU"/>
         </w:rPr>
-        <w:t xml:space="preserve">В данной лабораторной работе требуется реализовать метод </w:t>
-      </w:r>
-      <w:proofErr w:type="spellStart"/>
-      <w:r>
-        <w:rPr>
-          <w:color w:val="000000"/>
-          <w:lang w:val="ru-RU"/>
-        </w:rPr>
-        <w:t>бисопряженных</w:t>
-      </w:r>
-      <w:proofErr w:type="spellEnd"/>
-      <w:r>
-        <w:rPr>
-          <w:color w:val="000000"/>
-          <w:lang w:val="ru-RU"/>
-        </w:rPr>
-        <w:t xml:space="preserve"> градиентов решения СЛАУ с разреженной матрицей и плотными векторами</w:t>
+        <w:t>В данной лабораторной работе требуется реализовать метод бисопряженных градиентов решения СЛАУ с разреженной матрицей и плотными векторами</w:t>
       </w:r>
       <w:r>
         <w:rPr>
@@ -4101,7 +4048,7 @@
           <w:lang w:val="ru-RU"/>
         </w:rPr>
       </w:pPr>
-      <w:bookmarkStart w:id="6" w:name="_Toc72371525"/>
+      <w:bookmarkStart w:id="5" w:name="_Toc72371525"/>
       <w:r>
         <w:rPr>
           <w:rFonts w:ascii="Times New Roman" w:eastAsia="Times New Roman" w:hAnsi="Times New Roman" w:cs="Times New Roman"/>
@@ -4111,7 +4058,7 @@
         </w:rPr>
         <w:t>Алгоритм решения</w:t>
       </w:r>
-      <w:bookmarkEnd w:id="6"/>
+      <w:bookmarkEnd w:id="5"/>
     </w:p>
     <w:p>
       <w:pPr>
@@ -7134,7 +7081,7 @@
           <w:lang w:val="ru-RU"/>
         </w:rPr>
       </w:pPr>
-      <w:bookmarkStart w:id="7" w:name="_Toc72371526"/>
+      <w:bookmarkStart w:id="6" w:name="_Toc72371526"/>
       <w:r>
         <w:rPr>
           <w:rFonts w:eastAsia="Times New Roman"/>
@@ -7142,7 +7089,7 @@
         </w:rPr>
         <w:t>Трудоемкость</w:t>
       </w:r>
-      <w:bookmarkEnd w:id="7"/>
+      <w:bookmarkEnd w:id="6"/>
     </w:p>
     <w:p>
       <w:pPr>
@@ -7879,7 +7826,7 @@
           <w:lang w:val="ru-RU"/>
         </w:rPr>
       </w:pPr>
-      <w:bookmarkStart w:id="8" w:name="_Toc72371527"/>
+      <w:bookmarkStart w:id="7" w:name="_Toc72371527"/>
       <w:r>
         <w:rPr>
           <w:rFonts w:eastAsia="Times New Roman"/>
@@ -7887,7 +7834,7 @@
         </w:rPr>
         <w:t>Параллельный алгоритм</w:t>
       </w:r>
-      <w:bookmarkEnd w:id="8"/>
+      <w:bookmarkEnd w:id="7"/>
     </w:p>
     <w:p>
       <w:pPr>
@@ -8318,7 +8265,7 @@
           <w:lang w:val="ru-RU"/>
         </w:rPr>
       </w:pPr>
-      <w:bookmarkStart w:id="9" w:name="_Toc72371528"/>
+      <w:bookmarkStart w:id="8" w:name="_Toc72371528"/>
       <w:r>
         <w:rPr>
           <w:lang w:val="ru-RU"/>
@@ -8326,7 +8273,7 @@
         <w:lastRenderedPageBreak/>
         <w:t>Реализация</w:t>
       </w:r>
-      <w:bookmarkEnd w:id="9"/>
+      <w:bookmarkEnd w:id="8"/>
     </w:p>
     <w:p>
       <w:pPr>
@@ -9040,41 +8987,85 @@
                               <w:pStyle w:val="af2"/>
                               <w:jc w:val="center"/>
                               <w:rPr>
-                                <w:rFonts w:ascii="Courier New" w:eastAsia="Times New Roman" w:hAnsi="Courier New" w:cs="Courier New"/>
+                                <w:rFonts w:ascii="Times New Roman" w:eastAsia="Times New Roman" w:hAnsi="Times New Roman" w:cs="Times New Roman"/>
                                 <w:b/>
                                 <w:bCs/>
+                                <w:i w:val="0"/>
                                 <w:noProof/>
-                                <w:color w:val="0000FF"/>
+                                <w:color w:val="auto"/>
                                 <w:sz w:val="20"/>
                                 <w:szCs w:val="20"/>
                               </w:rPr>
                             </w:pPr>
                             <w:r>
+                              <w:rPr>
+                                <w:rFonts w:ascii="Times New Roman" w:hAnsi="Times New Roman" w:cs="Times New Roman"/>
+                                <w:i w:val="0"/>
+                                <w:color w:val="auto"/>
+                                <w:sz w:val="20"/>
+                                <w:szCs w:val="20"/>
+                              </w:rPr>
                               <w:t xml:space="preserve">Листинг </w:t>
                             </w:r>
                             <w:r>
+                              <w:rPr>
+                                <w:rFonts w:ascii="Times New Roman" w:hAnsi="Times New Roman" w:cs="Times New Roman"/>
+                                <w:i w:val="0"/>
+                                <w:color w:val="auto"/>
+                                <w:sz w:val="20"/>
+                                <w:szCs w:val="20"/>
+                              </w:rPr>
                               <w:fldChar w:fldCharType="begin"/>
                             </w:r>
                             <w:r>
+                              <w:rPr>
+                                <w:rFonts w:ascii="Times New Roman" w:hAnsi="Times New Roman" w:cs="Times New Roman"/>
+                                <w:i w:val="0"/>
+                                <w:color w:val="auto"/>
+                                <w:sz w:val="20"/>
+                                <w:szCs w:val="20"/>
+                              </w:rPr>
                               <w:instrText xml:space="preserve"> SEQ Листинг \* ARABIC </w:instrText>
                             </w:r>
                             <w:r>
+                              <w:rPr>
+                                <w:rFonts w:ascii="Times New Roman" w:hAnsi="Times New Roman" w:cs="Times New Roman"/>
+                                <w:i w:val="0"/>
+                                <w:color w:val="auto"/>
+                                <w:sz w:val="20"/>
+                                <w:szCs w:val="20"/>
+                              </w:rPr>
                               <w:fldChar w:fldCharType="separate"/>
                             </w:r>
                             <w:r>
                               <w:rPr>
+                                <w:rFonts w:ascii="Times New Roman" w:hAnsi="Times New Roman" w:cs="Times New Roman"/>
+                                <w:i w:val="0"/>
                                 <w:noProof/>
+                                <w:color w:val="auto"/>
+                                <w:sz w:val="20"/>
+                                <w:szCs w:val="20"/>
                               </w:rPr>
                               <w:t>1</w:t>
                             </w:r>
                             <w:r>
                               <w:rPr>
+                                <w:rFonts w:ascii="Times New Roman" w:hAnsi="Times New Roman" w:cs="Times New Roman"/>
+                                <w:i w:val="0"/>
                                 <w:noProof/>
+                                <w:color w:val="auto"/>
+                                <w:sz w:val="20"/>
+                                <w:szCs w:val="20"/>
                               </w:rPr>
                               <w:fldChar w:fldCharType="end"/>
                             </w:r>
                             <w:r>
                               <w:rPr>
+                                <w:rFonts w:ascii="Times New Roman" w:hAnsi="Times New Roman" w:cs="Times New Roman"/>
+                                <w:i w:val="0"/>
+                                <w:color w:val="auto"/>
+                                <w:sz w:val="20"/>
+                                <w:szCs w:val="20"/>
                                 <w:lang w:val="ru-RU"/>
                               </w:rPr>
                               <w:t>. Структура хранения разреженной матрицы</w:t>
@@ -9108,41 +9099,85 @@
                         <w:pStyle w:val="af2"/>
                         <w:jc w:val="center"/>
                         <w:rPr>
-                          <w:rFonts w:ascii="Courier New" w:eastAsia="Times New Roman" w:hAnsi="Courier New" w:cs="Courier New"/>
+                          <w:rFonts w:ascii="Times New Roman" w:eastAsia="Times New Roman" w:hAnsi="Times New Roman" w:cs="Times New Roman"/>
                           <w:b/>
                           <w:bCs/>
+                          <w:i w:val="0"/>
                           <w:noProof/>
-                          <w:color w:val="0000FF"/>
+                          <w:color w:val="auto"/>
                           <w:sz w:val="20"/>
                           <w:szCs w:val="20"/>
                         </w:rPr>
                       </w:pPr>
                       <w:r>
+                        <w:rPr>
+                          <w:rFonts w:ascii="Times New Roman" w:hAnsi="Times New Roman" w:cs="Times New Roman"/>
+                          <w:i w:val="0"/>
+                          <w:color w:val="auto"/>
+                          <w:sz w:val="20"/>
+                          <w:szCs w:val="20"/>
+                        </w:rPr>
                         <w:t xml:space="preserve">Листинг </w:t>
                       </w:r>
                       <w:r>
+                        <w:rPr>
+                          <w:rFonts w:ascii="Times New Roman" w:hAnsi="Times New Roman" w:cs="Times New Roman"/>
+                          <w:i w:val="0"/>
+                          <w:color w:val="auto"/>
+                          <w:sz w:val="20"/>
+                          <w:szCs w:val="20"/>
+                        </w:rPr>
                         <w:fldChar w:fldCharType="begin"/>
                       </w:r>
                       <w:r>
+                        <w:rPr>
+                          <w:rFonts w:ascii="Times New Roman" w:hAnsi="Times New Roman" w:cs="Times New Roman"/>
+                          <w:i w:val="0"/>
+                          <w:color w:val="auto"/>
+                          <w:sz w:val="20"/>
+                          <w:szCs w:val="20"/>
+                        </w:rPr>
                         <w:instrText xml:space="preserve"> SEQ Листинг \* ARABIC </w:instrText>
                       </w:r>
                       <w:r>
+                        <w:rPr>
+                          <w:rFonts w:ascii="Times New Roman" w:hAnsi="Times New Roman" w:cs="Times New Roman"/>
+                          <w:i w:val="0"/>
+                          <w:color w:val="auto"/>
+                          <w:sz w:val="20"/>
+                          <w:szCs w:val="20"/>
+                        </w:rPr>
                         <w:fldChar w:fldCharType="separate"/>
                       </w:r>
                       <w:r>
                         <w:rPr>
+                          <w:rFonts w:ascii="Times New Roman" w:hAnsi="Times New Roman" w:cs="Times New Roman"/>
+                          <w:i w:val="0"/>
                           <w:noProof/>
+                          <w:color w:val="auto"/>
+                          <w:sz w:val="20"/>
+                          <w:szCs w:val="20"/>
                         </w:rPr>
                         <w:t>1</w:t>
                       </w:r>
                       <w:r>
                         <w:rPr>
+                          <w:rFonts w:ascii="Times New Roman" w:hAnsi="Times New Roman" w:cs="Times New Roman"/>
+                          <w:i w:val="0"/>
                           <w:noProof/>
+                          <w:color w:val="auto"/>
+                          <w:sz w:val="20"/>
+                          <w:szCs w:val="20"/>
                         </w:rPr>
                         <w:fldChar w:fldCharType="end"/>
                       </w:r>
                       <w:r>
                         <w:rPr>
+                          <w:rFonts w:ascii="Times New Roman" w:hAnsi="Times New Roman" w:cs="Times New Roman"/>
+                          <w:i w:val="0"/>
+                          <w:color w:val="auto"/>
+                          <w:sz w:val="20"/>
+                          <w:szCs w:val="20"/>
                           <w:lang w:val="ru-RU"/>
                         </w:rPr>
                         <w:t>. Структура хранения разреженной матрицы</w:t>
@@ -18670,7 +18705,7 @@
                                 <w:i w:val="0"/>
                                 <w:noProof/>
                                 <w:color w:val="auto"/>
-                                <w:sz w:val="24"/>
+                                <w:sz w:val="20"/>
                                 <w:szCs w:val="24"/>
                               </w:rPr>
                             </w:pPr>
@@ -18679,7 +18714,7 @@
                                 <w:rFonts w:ascii="Times New Roman" w:hAnsi="Times New Roman" w:cs="Times New Roman"/>
                                 <w:i w:val="0"/>
                                 <w:color w:val="auto"/>
-                                <w:sz w:val="24"/>
+                                <w:sz w:val="20"/>
                                 <w:szCs w:val="24"/>
                               </w:rPr>
                               <w:t xml:space="preserve">Листинг </w:t>
@@ -18689,7 +18724,7 @@
                                 <w:rFonts w:ascii="Times New Roman" w:hAnsi="Times New Roman" w:cs="Times New Roman"/>
                                 <w:i w:val="0"/>
                                 <w:color w:val="auto"/>
-                                <w:sz w:val="24"/>
+                                <w:sz w:val="20"/>
                                 <w:szCs w:val="24"/>
                               </w:rPr>
                               <w:fldChar w:fldCharType="begin"/>
@@ -18699,7 +18734,7 @@
                                 <w:rFonts w:ascii="Times New Roman" w:hAnsi="Times New Roman" w:cs="Times New Roman"/>
                                 <w:i w:val="0"/>
                                 <w:color w:val="auto"/>
-                                <w:sz w:val="24"/>
+                                <w:sz w:val="20"/>
                                 <w:szCs w:val="24"/>
                               </w:rPr>
                               <w:instrText xml:space="preserve"> SEQ Листинг \* ARABIC </w:instrText>
@@ -18709,7 +18744,7 @@
                                 <w:rFonts w:ascii="Times New Roman" w:hAnsi="Times New Roman" w:cs="Times New Roman"/>
                                 <w:i w:val="0"/>
                                 <w:color w:val="auto"/>
-                                <w:sz w:val="24"/>
+                                <w:sz w:val="20"/>
                                 <w:szCs w:val="24"/>
                               </w:rPr>
                               <w:fldChar w:fldCharType="separate"/>
@@ -18720,7 +18755,7 @@
                                 <w:i w:val="0"/>
                                 <w:noProof/>
                                 <w:color w:val="auto"/>
-                                <w:sz w:val="24"/>
+                                <w:sz w:val="20"/>
                                 <w:szCs w:val="24"/>
                               </w:rPr>
                               <w:t>2</w:t>
@@ -18731,7 +18766,7 @@
                                 <w:i w:val="0"/>
                                 <w:noProof/>
                                 <w:color w:val="auto"/>
-                                <w:sz w:val="24"/>
+                                <w:sz w:val="20"/>
                                 <w:szCs w:val="24"/>
                               </w:rPr>
                               <w:fldChar w:fldCharType="end"/>
@@ -18741,7 +18776,7 @@
                                 <w:rFonts w:ascii="Times New Roman" w:hAnsi="Times New Roman" w:cs="Times New Roman"/>
                                 <w:i w:val="0"/>
                                 <w:color w:val="auto"/>
-                                <w:sz w:val="24"/>
+                                <w:sz w:val="20"/>
                                 <w:szCs w:val="24"/>
                                 <w:lang w:val="ru-RU"/>
                               </w:rPr>
@@ -18778,7 +18813,7 @@
                           <w:i w:val="0"/>
                           <w:noProof/>
                           <w:color w:val="auto"/>
-                          <w:sz w:val="24"/>
+                          <w:sz w:val="20"/>
                           <w:szCs w:val="24"/>
                         </w:rPr>
                       </w:pPr>
@@ -18787,7 +18822,7 @@
                           <w:rFonts w:ascii="Times New Roman" w:hAnsi="Times New Roman" w:cs="Times New Roman"/>
                           <w:i w:val="0"/>
                           <w:color w:val="auto"/>
-                          <w:sz w:val="24"/>
+                          <w:sz w:val="20"/>
                           <w:szCs w:val="24"/>
                         </w:rPr>
                         <w:t xml:space="preserve">Листинг </w:t>
@@ -18797,7 +18832,7 @@
                           <w:rFonts w:ascii="Times New Roman" w:hAnsi="Times New Roman" w:cs="Times New Roman"/>
                           <w:i w:val="0"/>
                           <w:color w:val="auto"/>
-                          <w:sz w:val="24"/>
+                          <w:sz w:val="20"/>
                           <w:szCs w:val="24"/>
                         </w:rPr>
                         <w:fldChar w:fldCharType="begin"/>
@@ -18807,7 +18842,7 @@
                           <w:rFonts w:ascii="Times New Roman" w:hAnsi="Times New Roman" w:cs="Times New Roman"/>
                           <w:i w:val="0"/>
                           <w:color w:val="auto"/>
-                          <w:sz w:val="24"/>
+                          <w:sz w:val="20"/>
                           <w:szCs w:val="24"/>
                         </w:rPr>
                         <w:instrText xml:space="preserve"> SEQ Листинг \* ARABIC </w:instrText>
@@ -18817,7 +18852,7 @@
                           <w:rFonts w:ascii="Times New Roman" w:hAnsi="Times New Roman" w:cs="Times New Roman"/>
                           <w:i w:val="0"/>
                           <w:color w:val="auto"/>
-                          <w:sz w:val="24"/>
+                          <w:sz w:val="20"/>
                           <w:szCs w:val="24"/>
                         </w:rPr>
                         <w:fldChar w:fldCharType="separate"/>
@@ -18828,7 +18863,7 @@
                           <w:i w:val="0"/>
                           <w:noProof/>
                           <w:color w:val="auto"/>
-                          <w:sz w:val="24"/>
+                          <w:sz w:val="20"/>
                           <w:szCs w:val="24"/>
                         </w:rPr>
                         <w:t>2</w:t>
@@ -18839,7 +18874,7 @@
                           <w:i w:val="0"/>
                           <w:noProof/>
                           <w:color w:val="auto"/>
-                          <w:sz w:val="24"/>
+                          <w:sz w:val="20"/>
                           <w:szCs w:val="24"/>
                         </w:rPr>
                         <w:fldChar w:fldCharType="end"/>
@@ -18849,7 +18884,7 @@
                           <w:rFonts w:ascii="Times New Roman" w:hAnsi="Times New Roman" w:cs="Times New Roman"/>
                           <w:i w:val="0"/>
                           <w:color w:val="auto"/>
-                          <w:sz w:val="24"/>
+                          <w:sz w:val="20"/>
                           <w:szCs w:val="24"/>
                           <w:lang w:val="ru-RU"/>
                         </w:rPr>
@@ -26548,7 +26583,7 @@
                                 <w:i w:val="0"/>
                                 <w:noProof/>
                                 <w:color w:val="auto"/>
-                                <w:sz w:val="24"/>
+                                <w:sz w:val="20"/>
                                 <w:szCs w:val="24"/>
                                 <w:lang w:val="ru-RU"/>
                               </w:rPr>
@@ -26558,7 +26593,7 @@
                                 <w:rFonts w:ascii="Times New Roman" w:hAnsi="Times New Roman" w:cs="Times New Roman"/>
                                 <w:i w:val="0"/>
                                 <w:color w:val="auto"/>
-                                <w:sz w:val="24"/>
+                                <w:sz w:val="20"/>
                                 <w:szCs w:val="24"/>
                                 <w:lang w:val="ru-RU"/>
                               </w:rPr>
@@ -26569,7 +26604,7 @@
                                 <w:rFonts w:ascii="Times New Roman" w:hAnsi="Times New Roman" w:cs="Times New Roman"/>
                                 <w:i w:val="0"/>
                                 <w:color w:val="auto"/>
-                                <w:sz w:val="24"/>
+                                <w:sz w:val="20"/>
                                 <w:szCs w:val="24"/>
                               </w:rPr>
                               <w:fldChar w:fldCharType="begin"/>
@@ -26579,7 +26614,7 @@
                                 <w:rFonts w:ascii="Times New Roman" w:hAnsi="Times New Roman" w:cs="Times New Roman"/>
                                 <w:i w:val="0"/>
                                 <w:color w:val="auto"/>
-                                <w:sz w:val="24"/>
+                                <w:sz w:val="20"/>
                                 <w:szCs w:val="24"/>
                                 <w:lang w:val="ru-RU"/>
                               </w:rPr>
@@ -26590,7 +26625,7 @@
                                 <w:rFonts w:ascii="Times New Roman" w:hAnsi="Times New Roman" w:cs="Times New Roman"/>
                                 <w:i w:val="0"/>
                                 <w:color w:val="auto"/>
-                                <w:sz w:val="24"/>
+                                <w:sz w:val="20"/>
                                 <w:szCs w:val="24"/>
                               </w:rPr>
                               <w:instrText>SEQ</w:instrText>
@@ -26600,7 +26635,7 @@
                                 <w:rFonts w:ascii="Times New Roman" w:hAnsi="Times New Roman" w:cs="Times New Roman"/>
                                 <w:i w:val="0"/>
                                 <w:color w:val="auto"/>
-                                <w:sz w:val="24"/>
+                                <w:sz w:val="20"/>
                                 <w:szCs w:val="24"/>
                                 <w:lang w:val="ru-RU"/>
                               </w:rPr>
@@ -26611,7 +26646,7 @@
                                 <w:rFonts w:ascii="Times New Roman" w:hAnsi="Times New Roman" w:cs="Times New Roman"/>
                                 <w:i w:val="0"/>
                                 <w:color w:val="auto"/>
-                                <w:sz w:val="24"/>
+                                <w:sz w:val="20"/>
                                 <w:szCs w:val="24"/>
                               </w:rPr>
                               <w:instrText>ARABIC</w:instrText>
@@ -26621,7 +26656,7 @@
                                 <w:rFonts w:ascii="Times New Roman" w:hAnsi="Times New Roman" w:cs="Times New Roman"/>
                                 <w:i w:val="0"/>
                                 <w:color w:val="auto"/>
-                                <w:sz w:val="24"/>
+                                <w:sz w:val="20"/>
                                 <w:szCs w:val="24"/>
                                 <w:lang w:val="ru-RU"/>
                               </w:rPr>
@@ -26632,7 +26667,7 @@
                                 <w:rFonts w:ascii="Times New Roman" w:hAnsi="Times New Roman" w:cs="Times New Roman"/>
                                 <w:i w:val="0"/>
                                 <w:color w:val="auto"/>
-                                <w:sz w:val="24"/>
+                                <w:sz w:val="20"/>
                                 <w:szCs w:val="24"/>
                               </w:rPr>
                               <w:fldChar w:fldCharType="separate"/>
@@ -26643,7 +26678,7 @@
                                 <w:i w:val="0"/>
                                 <w:noProof/>
                                 <w:color w:val="auto"/>
-                                <w:sz w:val="24"/>
+                                <w:sz w:val="20"/>
                                 <w:szCs w:val="24"/>
                                 <w:lang w:val="ru-RU"/>
                               </w:rPr>
@@ -26654,7 +26689,7 @@
                                 <w:rFonts w:ascii="Times New Roman" w:hAnsi="Times New Roman" w:cs="Times New Roman"/>
                                 <w:i w:val="0"/>
                                 <w:color w:val="auto"/>
-                                <w:sz w:val="24"/>
+                                <w:sz w:val="20"/>
                                 <w:szCs w:val="24"/>
                               </w:rPr>
                               <w:fldChar w:fldCharType="end"/>
@@ -26664,35 +26699,11 @@
                                 <w:rFonts w:ascii="Times New Roman" w:hAnsi="Times New Roman" w:cs="Times New Roman"/>
                                 <w:i w:val="0"/>
                                 <w:color w:val="auto"/>
-                                <w:sz w:val="24"/>
+                                <w:sz w:val="20"/>
                                 <w:szCs w:val="24"/>
                                 <w:lang w:val="ru-RU"/>
                               </w:rPr>
-                              <w:t xml:space="preserve">. Функция решения СЛАУ методом </w:t>
-                            </w:r>
-                            <w:proofErr w:type="spellStart"/>
-                            <w:r>
-                              <w:rPr>
-                                <w:rFonts w:ascii="Times New Roman" w:hAnsi="Times New Roman" w:cs="Times New Roman"/>
-                                <w:i w:val="0"/>
-                                <w:color w:val="auto"/>
-                                <w:sz w:val="24"/>
-                                <w:szCs w:val="24"/>
-                                <w:lang w:val="ru-RU"/>
-                              </w:rPr>
-                              <w:t>бисопряженных</w:t>
-                            </w:r>
-                            <w:proofErr w:type="spellEnd"/>
-                            <w:r>
-                              <w:rPr>
-                                <w:rFonts w:ascii="Times New Roman" w:hAnsi="Times New Roman" w:cs="Times New Roman"/>
-                                <w:i w:val="0"/>
-                                <w:color w:val="auto"/>
-                                <w:sz w:val="24"/>
-                                <w:szCs w:val="24"/>
-                                <w:lang w:val="ru-RU"/>
-                              </w:rPr>
-                              <w:t xml:space="preserve"> градиентов</w:t>
+                              <w:t>. Функция решения СЛАУ методом бисопряженных градиентов</w:t>
                             </w:r>
                           </w:p>
                         </w:txbxContent>
@@ -26725,7 +26736,7 @@
                           <w:i w:val="0"/>
                           <w:noProof/>
                           <w:color w:val="auto"/>
-                          <w:sz w:val="24"/>
+                          <w:sz w:val="20"/>
                           <w:szCs w:val="24"/>
                           <w:lang w:val="ru-RU"/>
                         </w:rPr>
@@ -26735,7 +26746,7 @@
                           <w:rFonts w:ascii="Times New Roman" w:hAnsi="Times New Roman" w:cs="Times New Roman"/>
                           <w:i w:val="0"/>
                           <w:color w:val="auto"/>
-                          <w:sz w:val="24"/>
+                          <w:sz w:val="20"/>
                           <w:szCs w:val="24"/>
                           <w:lang w:val="ru-RU"/>
                         </w:rPr>
@@ -26746,7 +26757,7 @@
                           <w:rFonts w:ascii="Times New Roman" w:hAnsi="Times New Roman" w:cs="Times New Roman"/>
                           <w:i w:val="0"/>
                           <w:color w:val="auto"/>
-                          <w:sz w:val="24"/>
+                          <w:sz w:val="20"/>
                           <w:szCs w:val="24"/>
                         </w:rPr>
                         <w:fldChar w:fldCharType="begin"/>
@@ -26756,7 +26767,7 @@
                           <w:rFonts w:ascii="Times New Roman" w:hAnsi="Times New Roman" w:cs="Times New Roman"/>
                           <w:i w:val="0"/>
                           <w:color w:val="auto"/>
-                          <w:sz w:val="24"/>
+                          <w:sz w:val="20"/>
                           <w:szCs w:val="24"/>
                           <w:lang w:val="ru-RU"/>
                         </w:rPr>
@@ -26767,7 +26778,7 @@
                           <w:rFonts w:ascii="Times New Roman" w:hAnsi="Times New Roman" w:cs="Times New Roman"/>
                           <w:i w:val="0"/>
                           <w:color w:val="auto"/>
-                          <w:sz w:val="24"/>
+                          <w:sz w:val="20"/>
                           <w:szCs w:val="24"/>
                         </w:rPr>
                         <w:instrText>SEQ</w:instrText>
@@ -26777,7 +26788,7 @@
                           <w:rFonts w:ascii="Times New Roman" w:hAnsi="Times New Roman" w:cs="Times New Roman"/>
                           <w:i w:val="0"/>
                           <w:color w:val="auto"/>
-                          <w:sz w:val="24"/>
+                          <w:sz w:val="20"/>
                           <w:szCs w:val="24"/>
                           <w:lang w:val="ru-RU"/>
                         </w:rPr>
@@ -26788,7 +26799,7 @@
                           <w:rFonts w:ascii="Times New Roman" w:hAnsi="Times New Roman" w:cs="Times New Roman"/>
                           <w:i w:val="0"/>
                           <w:color w:val="auto"/>
-                          <w:sz w:val="24"/>
+                          <w:sz w:val="20"/>
                           <w:szCs w:val="24"/>
                         </w:rPr>
                         <w:instrText>ARABIC</w:instrText>
@@ -26798,7 +26809,7 @@
                           <w:rFonts w:ascii="Times New Roman" w:hAnsi="Times New Roman" w:cs="Times New Roman"/>
                           <w:i w:val="0"/>
                           <w:color w:val="auto"/>
-                          <w:sz w:val="24"/>
+                          <w:sz w:val="20"/>
                           <w:szCs w:val="24"/>
                           <w:lang w:val="ru-RU"/>
                         </w:rPr>
@@ -26809,7 +26820,7 @@
                           <w:rFonts w:ascii="Times New Roman" w:hAnsi="Times New Roman" w:cs="Times New Roman"/>
                           <w:i w:val="0"/>
                           <w:color w:val="auto"/>
-                          <w:sz w:val="24"/>
+                          <w:sz w:val="20"/>
                           <w:szCs w:val="24"/>
                         </w:rPr>
                         <w:fldChar w:fldCharType="separate"/>
@@ -26820,7 +26831,7 @@
                           <w:i w:val="0"/>
                           <w:noProof/>
                           <w:color w:val="auto"/>
-                          <w:sz w:val="24"/>
+                          <w:sz w:val="20"/>
                           <w:szCs w:val="24"/>
                           <w:lang w:val="ru-RU"/>
                         </w:rPr>
@@ -26831,7 +26842,7 @@
                           <w:rFonts w:ascii="Times New Roman" w:hAnsi="Times New Roman" w:cs="Times New Roman"/>
                           <w:i w:val="0"/>
                           <w:color w:val="auto"/>
-                          <w:sz w:val="24"/>
+                          <w:sz w:val="20"/>
                           <w:szCs w:val="24"/>
                         </w:rPr>
                         <w:fldChar w:fldCharType="end"/>
@@ -26841,35 +26852,11 @@
                           <w:rFonts w:ascii="Times New Roman" w:hAnsi="Times New Roman" w:cs="Times New Roman"/>
                           <w:i w:val="0"/>
                           <w:color w:val="auto"/>
-                          <w:sz w:val="24"/>
+                          <w:sz w:val="20"/>
                           <w:szCs w:val="24"/>
                           <w:lang w:val="ru-RU"/>
                         </w:rPr>
-                        <w:t xml:space="preserve">. Функция решения СЛАУ методом </w:t>
-                      </w:r>
-                      <w:proofErr w:type="spellStart"/>
-                      <w:r>
-                        <w:rPr>
-                          <w:rFonts w:ascii="Times New Roman" w:hAnsi="Times New Roman" w:cs="Times New Roman"/>
-                          <w:i w:val="0"/>
-                          <w:color w:val="auto"/>
-                          <w:sz w:val="24"/>
-                          <w:szCs w:val="24"/>
-                          <w:lang w:val="ru-RU"/>
-                        </w:rPr>
-                        <w:t>бисопряженных</w:t>
-                      </w:r>
-                      <w:proofErr w:type="spellEnd"/>
-                      <w:r>
-                        <w:rPr>
-                          <w:rFonts w:ascii="Times New Roman" w:hAnsi="Times New Roman" w:cs="Times New Roman"/>
-                          <w:i w:val="0"/>
-                          <w:color w:val="auto"/>
-                          <w:sz w:val="24"/>
-                          <w:szCs w:val="24"/>
-                          <w:lang w:val="ru-RU"/>
-                        </w:rPr>
-                        <w:t xml:space="preserve"> градиентов</w:t>
+                        <w:t>. Функция решения СЛАУ методом бисопряженных градиентов</w:t>
                       </w:r>
                     </w:p>
                   </w:txbxContent>
@@ -26886,9 +26873,10 @@
         <w:pStyle w:val="1"/>
         <w:rPr>
           <w:rFonts w:eastAsia="Times New Roman"/>
-        </w:rPr>
-      </w:pPr>
-      <w:bookmarkStart w:id="10" w:name="_Toc72371529"/>
+          <w:lang w:val="ru-RU"/>
+        </w:rPr>
+      </w:pPr>
+      <w:bookmarkStart w:id="9" w:name="_Toc72371529"/>
       <w:r>
         <w:rPr>
           <w:rFonts w:eastAsia="Times New Roman"/>
@@ -26897,7 +26885,7 @@
         <w:lastRenderedPageBreak/>
         <w:t>Результаты</w:t>
       </w:r>
-      <w:bookmarkEnd w:id="10"/>
+      <w:bookmarkEnd w:id="9"/>
     </w:p>
     <w:p>
       <w:pPr>
@@ -26913,14 +26901,14 @@
           <w:lang w:val="ru-RU"/>
         </w:rPr>
       </w:pPr>
-      <w:bookmarkStart w:id="11" w:name="_Toc72371530"/>
+      <w:bookmarkStart w:id="10" w:name="_Toc72371530"/>
       <w:r>
         <w:rPr>
           <w:lang w:val="ru-RU"/>
         </w:rPr>
         <w:t>Тестовая инфраструктура</w:t>
       </w:r>
-      <w:bookmarkEnd w:id="11"/>
+      <w:bookmarkEnd w:id="10"/>
     </w:p>
     <w:p>
       <w:pPr>
@@ -27375,7 +27363,7 @@
           <w:lang w:val="ru-RU"/>
         </w:rPr>
       </w:pPr>
-      <w:bookmarkStart w:id="12" w:name="_Toc72371531"/>
+      <w:bookmarkStart w:id="11" w:name="_Toc72371531"/>
       <w:r>
         <w:rPr>
           <w:rFonts w:eastAsia="Times New Roman"/>
@@ -27383,7 +27371,7 @@
         </w:rPr>
         <w:t>Результаты</w:t>
       </w:r>
-      <w:bookmarkEnd w:id="12"/>
+      <w:bookmarkEnd w:id="11"/>
     </w:p>
     <w:p>
       <w:pPr>
@@ -27709,6 +27697,7 @@
           <w:color w:val="auto"/>
           <w:sz w:val="20"/>
           <w:szCs w:val="24"/>
+          <w:lang w:val="ru-RU"/>
         </w:rPr>
         <w:t>1</w:t>
       </w:r>
@@ -27808,6 +27797,7 @@
                 <w:rFonts w:ascii="Times New Roman" w:eastAsia="Times New Roman" w:hAnsi="Times New Roman" w:cs="Times New Roman"/>
                 <w:sz w:val="24"/>
                 <w:szCs w:val="24"/>
+                <w:lang w:val="ru-RU"/>
               </w:rPr>
             </w:pPr>
           </w:p>
@@ -28554,19 +28544,32 @@
         </w:tabs>
         <w:jc w:val="center"/>
         <w:rPr>
+          <w:rFonts w:ascii="Times New Roman" w:eastAsia="Times New Roman" w:hAnsi="Times New Roman" w:cs="Times New Roman"/>
+          <w:szCs w:val="24"/>
+          <w:lang w:val="ru-RU"/>
+        </w:rPr>
+      </w:pPr>
+      <w:r>
+        <w:rPr>
+          <w:rFonts w:ascii="Times New Roman" w:eastAsia="Times New Roman" w:hAnsi="Times New Roman" w:cs="Times New Roman"/>
+          <w:szCs w:val="24"/>
+          <w:lang w:val="ru-RU"/>
+        </w:rPr>
+        <w:t>Таблица 2. Время работы программы и ускорение</w:t>
+      </w:r>
+    </w:p>
+    <w:p>
+      <w:pPr>
+        <w:tabs>
+          <w:tab w:val="left" w:pos="5217"/>
+        </w:tabs>
+        <w:jc w:val="center"/>
+        <w:rPr>
           <w:rFonts w:ascii="Times New Roman" w:eastAsia="Times New Roman" w:hAnsi="Times New Roman"/>
           <w:szCs w:val="24"/>
           <w:lang w:val="ru-RU"/>
         </w:rPr>
       </w:pPr>
-      <w:r>
-        <w:rPr>
-          <w:rFonts w:ascii="Times New Roman" w:eastAsia="Times New Roman" w:hAnsi="Times New Roman" w:cs="Times New Roman"/>
-          <w:szCs w:val="24"/>
-          <w:lang w:val="ru-RU"/>
-        </w:rPr>
-        <w:t>Таблица 2. Время работы программы и ускорение</w:t>
-      </w:r>
     </w:p>
     <w:p>
       <w:pPr>
@@ -28859,20 +28862,13 @@
     </w:p>
     <w:p>
       <w:pPr>
-        <w:rPr>
-          <w:lang w:val="ru-RU"/>
-        </w:rPr>
-      </w:pPr>
-    </w:p>
-    <w:p>
-      <w:pPr>
         <w:pStyle w:val="1"/>
         <w:rPr>
           <w:rFonts w:eastAsia="Times New Roman"/>
           <w:lang w:val="ru-RU"/>
         </w:rPr>
       </w:pPr>
-      <w:bookmarkStart w:id="13" w:name="_Toc72371532"/>
+      <w:bookmarkStart w:id="12" w:name="_Toc72371532"/>
       <w:r>
         <w:rPr>
           <w:rFonts w:eastAsia="Times New Roman"/>
@@ -28881,7 +28877,7 @@
         <w:lastRenderedPageBreak/>
         <w:t>Заключение</w:t>
       </w:r>
-      <w:bookmarkEnd w:id="13"/>
+      <w:bookmarkEnd w:id="12"/>
     </w:p>
     <w:p>
       <w:pPr>
@@ -28952,27 +28948,7 @@
           <w:szCs w:val="24"/>
           <w:lang w:val="ru-RU"/>
         </w:rPr>
-        <w:t xml:space="preserve"> был реализован метод </w:t>
-      </w:r>
-      <w:proofErr w:type="spellStart"/>
-      <w:r>
-        <w:rPr>
-          <w:rFonts w:ascii="Times New Roman" w:eastAsia="Times New Roman" w:hAnsi="Times New Roman" w:cs="Times New Roman"/>
-          <w:sz w:val="24"/>
-          <w:szCs w:val="24"/>
-          <w:lang w:val="ru-RU"/>
-        </w:rPr>
-        <w:t>бисопряженных</w:t>
-      </w:r>
-      <w:proofErr w:type="spellEnd"/>
-      <w:r>
-        <w:rPr>
-          <w:rFonts w:ascii="Times New Roman" w:eastAsia="Times New Roman" w:hAnsi="Times New Roman" w:cs="Times New Roman"/>
-          <w:sz w:val="24"/>
-          <w:szCs w:val="24"/>
-          <w:lang w:val="ru-RU"/>
-        </w:rPr>
-        <w:t xml:space="preserve"> градиентов для решения СЛАУ с разреженной матрицей </w:t>
+        <w:t xml:space="preserve"> был реализован метод бисопряженных градиентов для решения СЛАУ с разреженной матрицей </w:t>
       </w:r>
       <m:oMath>
         <m:r>
@@ -29496,7 +29472,7 @@
           <w:lang w:val="ru-RU"/>
         </w:rPr>
       </w:pPr>
-      <w:bookmarkStart w:id="14" w:name="_Toc72371533"/>
+      <w:bookmarkStart w:id="13" w:name="_Toc72371533"/>
       <w:r>
         <w:rPr>
           <w:rFonts w:eastAsia="Times New Roman"/>
@@ -29505,7 +29481,7 @@
         <w:lastRenderedPageBreak/>
         <w:t>Литература</w:t>
       </w:r>
-      <w:bookmarkEnd w:id="14"/>
+      <w:bookmarkEnd w:id="13"/>
     </w:p>
     <w:p>
       <w:pPr>
@@ -29566,17 +29542,7 @@
           <w:szCs w:val="24"/>
           <w:lang w:val="ru-RU"/>
         </w:rPr>
-        <w:t xml:space="preserve"> К.А. Образовательный комплекс «Параллельные численные методы»</w:t>
-      </w:r>
-      <w:r>
-        <w:rPr>
-          <w:rFonts w:ascii="Times New Roman" w:hAnsi="Times New Roman" w:cs="Times New Roman"/>
-          <w:color w:val="000000"/>
-          <w:sz w:val="24"/>
-          <w:szCs w:val="24"/>
-          <w:lang w:val="ru-RU"/>
-        </w:rPr>
-        <w:t xml:space="preserve">. - </w:t>
+        <w:t xml:space="preserve"> К.А. Образовательный комплекс «Параллельные численные методы». - </w:t>
       </w:r>
       <w:proofErr w:type="spellStart"/>
       <w:r>
@@ -29703,7 +29669,6 @@
       <w:r>
         <w:rPr>
           <w:rFonts w:ascii="Times New Roman" w:hAnsi="Times New Roman" w:cs="Times New Roman"/>
-          <w:i/>
           <w:iCs/>
           <w:color w:val="202122"/>
           <w:sz w:val="24"/>
@@ -29717,7 +29682,6 @@
       <w:r>
         <w:rPr>
           <w:rFonts w:ascii="Times New Roman" w:hAnsi="Times New Roman" w:cs="Times New Roman"/>
-          <w:i/>
           <w:iCs/>
           <w:color w:val="202122"/>
           <w:sz w:val="24"/>
@@ -29926,7 +29890,6 @@
       <w:r>
         <w:rPr>
           <w:rFonts w:ascii="Times New Roman" w:eastAsia="Times New Roman" w:hAnsi="Times New Roman" w:cs="Times New Roman"/>
-          <w:i/>
           <w:iCs/>
           <w:color w:val="202122"/>
           <w:sz w:val="24"/>
@@ -29939,7 +29902,6 @@
       <w:r>
         <w:rPr>
           <w:rFonts w:ascii="Times New Roman" w:eastAsia="Times New Roman" w:hAnsi="Times New Roman" w:cs="Times New Roman"/>
-          <w:i/>
           <w:iCs/>
           <w:color w:val="202122"/>
           <w:sz w:val="24"/>
@@ -29952,7 +29914,6 @@
       <w:r>
         <w:rPr>
           <w:rFonts w:ascii="Times New Roman" w:eastAsia="Times New Roman" w:hAnsi="Times New Roman" w:cs="Times New Roman"/>
-          <w:i/>
           <w:iCs/>
           <w:color w:val="202122"/>
           <w:sz w:val="24"/>
@@ -30248,6 +30209,8 @@
           <w:docGrid w:linePitch="360"/>
         </w:sectPr>
       </w:pPr>
+      <w:bookmarkStart w:id="14" w:name="_GoBack"/>
+      <w:bookmarkEnd w:id="14"/>
     </w:p>
     <w:p>
       <w:pPr>
@@ -30315,7 +30278,7 @@
             <w:noProof/>
             <w:lang w:val="ru-RU"/>
           </w:rPr>
-          <w:t>3</w:t>
+          <w:t>13</w:t>
         </w:r>
         <w:r>
           <w:fldChar w:fldCharType="end"/>
@@ -35145,558 +35108,6 @@
 </cs:chartStyle>
 </file>
 
-<file path=word/glossary/document.xml><?xml version="1.0" encoding="utf-8"?>
-<w:glossaryDocument xmlns:wpc="http://schemas.microsoft.com/office/word/2010/wordprocessingCanvas" xmlns:cx="http://schemas.microsoft.com/office/drawing/2014/chartex" xmlns:cx1="http://schemas.microsoft.com/office/drawing/2015/9/8/chartex" xmlns:mc="http://schemas.openxmlformats.org/markup-compatibility/2006" xmlns:o="urn:schemas-microsoft-com:office:office" xmlns:r="http://schemas.openxmlformats.org/officeDocument/2006/relationships" xmlns:m="http://schemas.openxmlformats.org/officeDocument/2006/math" xmlns:v="urn:schemas-microsoft-com:vml" xmlns:wp14="http://schemas.microsoft.com/office/word/2010/wordprocessingDrawing" xmlns:wp="http://schemas.openxmlformats.org/drawingml/2006/wordprocessingDrawing" xmlns:w10="urn:schemas-microsoft-com:office:word" xmlns:w="http://schemas.openxmlformats.org/wordprocessingml/2006/main" xmlns:w14="http://schemas.microsoft.com/office/word/2010/wordml" xmlns:w15="http://schemas.microsoft.com/office/word/2012/wordml" xmlns:w16se="http://schemas.microsoft.com/office/word/2015/wordml/symex" xmlns:wpg="http://schemas.microsoft.com/office/word/2010/wordprocessingGroup" xmlns:wpi="http://schemas.microsoft.com/office/word/2010/wordprocessingInk" xmlns:wne="http://schemas.microsoft.com/office/word/2006/wordml" xmlns:wps="http://schemas.microsoft.com/office/word/2010/wordprocessingShape" mc:Ignorable="w14 w15 w16se wp14"/>
-</file>
-
-<file path=word/glossary/fontTable.xml><?xml version="1.0" encoding="utf-8"?>
-<w:fonts xmlns:mc="http://schemas.openxmlformats.org/markup-compatibility/2006" xmlns:r="http://schemas.openxmlformats.org/officeDocument/2006/relationships" xmlns:w="http://schemas.openxmlformats.org/wordprocessingml/2006/main" xmlns:w14="http://schemas.microsoft.com/office/word/2010/wordml" xmlns:w15="http://schemas.microsoft.com/office/word/2012/wordml" xmlns:w16se="http://schemas.microsoft.com/office/word/2015/wordml/symex" mc:Ignorable="w14 w15 w16se">
-  <w:font w:name="Times New Roman">
-    <w:panose1 w:val="02020603050405020304"/>
-    <w:charset w:val="CC"/>
-    <w:family w:val="roman"/>
-    <w:pitch w:val="variable"/>
-    <w:sig w:usb0="E0002EFF" w:usb1="C000785B" w:usb2="00000009" w:usb3="00000000" w:csb0="000001FF" w:csb1="00000000"/>
-  </w:font>
-  <w:font w:name="Symbol">
-    <w:panose1 w:val="05050102010706020507"/>
-    <w:charset w:val="02"/>
-    <w:family w:val="roman"/>
-    <w:pitch w:val="variable"/>
-    <w:sig w:usb0="00000000" w:usb1="10000000" w:usb2="00000000" w:usb3="00000000" w:csb0="80000000" w:csb1="00000000"/>
-  </w:font>
-  <w:font w:name="Courier New">
-    <w:panose1 w:val="02070309020205020404"/>
-    <w:charset w:val="CC"/>
-    <w:family w:val="modern"/>
-    <w:pitch w:val="fixed"/>
-    <w:sig w:usb0="E0002EFF" w:usb1="C0007843" w:usb2="00000009" w:usb3="00000000" w:csb0="000001FF" w:csb1="00000000"/>
-  </w:font>
-  <w:font w:name="Wingdings">
-    <w:panose1 w:val="05000000000000000000"/>
-    <w:charset w:val="02"/>
-    <w:family w:val="auto"/>
-    <w:pitch w:val="variable"/>
-    <w:sig w:usb0="00000000" w:usb1="10000000" w:usb2="00000000" w:usb3="00000000" w:csb0="80000000" w:csb1="00000000"/>
-  </w:font>
-  <w:font w:name="Calibri">
-    <w:panose1 w:val="020F0502020204030204"/>
-    <w:charset w:val="CC"/>
-    <w:family w:val="swiss"/>
-    <w:pitch w:val="variable"/>
-    <w:sig w:usb0="E4002EFF" w:usb1="C000247B" w:usb2="00000009" w:usb3="00000000" w:csb0="000001FF" w:csb1="00000000"/>
-  </w:font>
-  <w:font w:name="Arial">
-    <w:panose1 w:val="020B0604020202020204"/>
-    <w:charset w:val="CC"/>
-    <w:family w:val="swiss"/>
-    <w:pitch w:val="variable"/>
-    <w:sig w:usb0="E0002EFF" w:usb1="C000785B" w:usb2="00000009" w:usb3="00000000" w:csb0="000001FF" w:csb1="00000000"/>
-  </w:font>
-  <w:font w:name="Calibri Light">
-    <w:panose1 w:val="020F0302020204030204"/>
-    <w:charset w:val="CC"/>
-    <w:family w:val="swiss"/>
-    <w:pitch w:val="variable"/>
-    <w:sig w:usb0="E4002EFF" w:usb1="C000247B" w:usb2="00000009" w:usb3="00000000" w:csb0="000001FF" w:csb1="00000000"/>
-  </w:font>
-  <w:font w:name="Segoe UI">
-    <w:panose1 w:val="020B0502040204020203"/>
-    <w:charset w:val="CC"/>
-    <w:family w:val="swiss"/>
-    <w:pitch w:val="variable"/>
-    <w:sig w:usb0="E4002EFF" w:usb1="C000E47F" w:usb2="00000009" w:usb3="00000000" w:csb0="000001FF" w:csb1="00000000"/>
-  </w:font>
-  <w:font w:name="Cambria Math">
-    <w:panose1 w:val="02040503050406030204"/>
-    <w:charset w:val="CC"/>
-    <w:family w:val="roman"/>
-    <w:pitch w:val="variable"/>
-    <w:sig w:usb0="E00006FF" w:usb1="420024FF" w:usb2="02000000" w:usb3="00000000" w:csb0="0000019F" w:csb1="00000000"/>
-  </w:font>
-</w:fonts>
-</file>
-
-<file path=word/glossary/settings.xml><?xml version="1.0" encoding="utf-8"?>
-<w:settings xmlns:mc="http://schemas.openxmlformats.org/markup-compatibility/2006" xmlns:o="urn:schemas-microsoft-com:office:office" xmlns:r="http://schemas.openxmlformats.org/officeDocument/2006/relationships" xmlns:m="http://schemas.openxmlformats.org/officeDocument/2006/math" xmlns:v="urn:schemas-microsoft-com:vml" xmlns:w10="urn:schemas-microsoft-com:office:word" xmlns:w="http://schemas.openxmlformats.org/wordprocessingml/2006/main" xmlns:w14="http://schemas.microsoft.com/office/word/2010/wordml" xmlns:w15="http://schemas.microsoft.com/office/word/2012/wordml" xmlns:w16se="http://schemas.microsoft.com/office/word/2015/wordml/symex" xmlns:sl="http://schemas.openxmlformats.org/schemaLibrary/2006/main" mc:Ignorable="w14 w15 w16se">
-  <w:view w:val="normal"/>
-  <w:defaultTabStop w:val="720"/>
-  <w:characterSpacingControl w:val="doNotCompress"/>
-  <w:compat>
-    <w:useFELayout/>
-    <w:compatSetting w:name="compatibilityMode" w:uri="http://schemas.microsoft.com/office/word" w:val="15"/>
-    <w:compatSetting w:name="overrideTableStyleFontSizeAndJustification" w:uri="http://schemas.microsoft.com/office/word" w:val="1"/>
-    <w:compatSetting w:name="enableOpenTypeFeatures" w:uri="http://schemas.microsoft.com/office/word" w:val="1"/>
-    <w:compatSetting w:name="doNotFlipMirrorIndents" w:uri="http://schemas.microsoft.com/office/word" w:val="1"/>
-    <w:compatSetting w:name="differentiateMultirowTableHeaders" w:uri="http://schemas.microsoft.com/office/word" w:val="1"/>
-  </w:compat>
-  <w:rsids>
-    <w:rsidRoot w:val="00213068"/>
-    <w:rsid w:val="00213068"/>
-    <w:rsid w:val="00D21DAB"/>
-  </w:rsids>
-  <m:mathPr>
-    <m:mathFont m:val="Cambria Math"/>
-    <m:brkBin m:val="before"/>
-    <m:brkBinSub m:val="--"/>
-    <m:smallFrac m:val="0"/>
-    <m:dispDef/>
-    <m:lMargin m:val="0"/>
-    <m:rMargin m:val="0"/>
-    <m:defJc m:val="centerGroup"/>
-    <m:wrapIndent m:val="1440"/>
-    <m:intLim m:val="subSup"/>
-    <m:naryLim m:val="undOvr"/>
-  </m:mathPr>
-  <w:themeFontLang w:val="en-US"/>
-  <w:clrSchemeMapping w:bg1="light1" w:t1="dark1" w:bg2="light2" w:t2="dark2" w:accent1="accent1" w:accent2="accent2" w:accent3="accent3" w:accent4="accent4" w:accent5="accent5" w:accent6="accent6" w:hyperlink="hyperlink" w:followedHyperlink="followedHyperlink"/>
-  <w:decimalSymbol w:val=","/>
-  <w:listSeparator w:val=";"/>
-  <w15:chartTrackingRefBased/>
-</w:settings>
-</file>
-
-<file path=word/glossary/styles.xml><?xml version="1.0" encoding="utf-8"?>
-<w:styles xmlns:mc="http://schemas.openxmlformats.org/markup-compatibility/2006" xmlns:r="http://schemas.openxmlformats.org/officeDocument/2006/relationships" xmlns:w="http://schemas.openxmlformats.org/wordprocessingml/2006/main" xmlns:w14="http://schemas.microsoft.com/office/word/2010/wordml" xmlns:w15="http://schemas.microsoft.com/office/word/2012/wordml" xmlns:w16se="http://schemas.microsoft.com/office/word/2015/wordml/symex" mc:Ignorable="w14 w15 w16se">
-  <w:docDefaults>
-    <w:rPrDefault>
-      <w:rPr>
-        <w:rFonts w:asciiTheme="minorHAnsi" w:eastAsiaTheme="minorEastAsia" w:hAnsiTheme="minorHAnsi" w:cstheme="minorBidi"/>
-        <w:sz w:val="22"/>
-        <w:szCs w:val="22"/>
-        <w:lang w:val="en-US" w:eastAsia="en-US" w:bidi="ar-SA"/>
-      </w:rPr>
-    </w:rPrDefault>
-    <w:pPrDefault>
-      <w:pPr>
-        <w:spacing w:after="160" w:line="259" w:lineRule="auto"/>
-      </w:pPr>
-    </w:pPrDefault>
-  </w:docDefaults>
-  <w:latentStyles w:defLockedState="0" w:defUIPriority="99" w:defSemiHidden="0" w:defUnhideWhenUsed="0" w:defQFormat="0" w:count="371">
-    <w:lsdException w:name="Normal" w:uiPriority="0" w:qFormat="1"/>
-    <w:lsdException w:name="heading 1" w:uiPriority="9" w:qFormat="1"/>
-    <w:lsdException w:name="heading 2" w:semiHidden="1" w:uiPriority="9" w:unhideWhenUsed="1" w:qFormat="1"/>
-    <w:lsdException w:name="heading 3" w:semiHidden="1" w:uiPriority="9" w:unhideWhenUsed="1" w:qFormat="1"/>
-    <w:lsdException w:name="heading 4" w:semiHidden="1" w:uiPriority="9" w:unhideWhenUsed="1" w:qFormat="1"/>
-    <w:lsdException w:name="heading 5" w:semiHidden="1" w:uiPriority="9" w:unhideWhenUsed="1" w:qFormat="1"/>
-    <w:lsdException w:name="heading 6" w:semiHidden="1" w:uiPriority="9" w:unhideWhenUsed="1" w:qFormat="1"/>
-    <w:lsdException w:name="heading 7" w:semiHidden="1" w:uiPriority="9" w:unhideWhenUsed="1" w:qFormat="1"/>
-    <w:lsdException w:name="heading 8" w:semiHidden="1" w:uiPriority="9" w:unhideWhenUsed="1" w:qFormat="1"/>
-    <w:lsdException w:name="heading 9" w:semiHidden="1" w:uiPriority="9" w:unhideWhenUsed="1" w:qFormat="1"/>
-    <w:lsdException w:name="index 1" w:semiHidden="1" w:unhideWhenUsed="1"/>
-    <w:lsdException w:name="index 2" w:semiHidden="1" w:unhideWhenUsed="1"/>
-    <w:lsdException w:name="index 3" w:semiHidden="1" w:unhideWhenUsed="1"/>
-    <w:lsdException w:name="index 4" w:semiHidden="1" w:unhideWhenUsed="1"/>
-    <w:lsdException w:name="index 5" w:semiHidden="1" w:unhideWhenUsed="1"/>
-    <w:lsdException w:name="index 6" w:semiHidden="1" w:unhideWhenUsed="1"/>
-    <w:lsdException w:name="index 7" w:semiHidden="1" w:unhideWhenUsed="1"/>
-    <w:lsdException w:name="index 8" w:semiHidden="1" w:unhideWhenUsed="1"/>
-    <w:lsdException w:name="index 9" w:semiHidden="1" w:unhideWhenUsed="1"/>
-    <w:lsdException w:name="toc 1" w:semiHidden="1" w:uiPriority="39" w:unhideWhenUsed="1"/>
-    <w:lsdException w:name="toc 2" w:semiHidden="1" w:uiPriority="39" w:unhideWhenUsed="1"/>
-    <w:lsdException w:name="toc 3" w:semiHidden="1" w:uiPriority="39" w:unhideWhenUsed="1"/>
-    <w:lsdException w:name="toc 4" w:semiHidden="1" w:uiPriority="39" w:unhideWhenUsed="1"/>
-    <w:lsdException w:name="toc 5" w:semiHidden="1" w:uiPriority="39" w:unhideWhenUsed="1"/>
-    <w:lsdException w:name="toc 6" w:semiHidden="1" w:uiPriority="39" w:unhideWhenUsed="1"/>
-    <w:lsdException w:name="toc 7" w:semiHidden="1" w:uiPriority="39" w:unhideWhenUsed="1"/>
-    <w:lsdException w:name="toc 8" w:semiHidden="1" w:uiPriority="39" w:unhideWhenUsed="1"/>
-    <w:lsdException w:name="toc 9" w:semiHidden="1" w:uiPriority="39" w:unhideWhenUsed="1"/>
-    <w:lsdException w:name="Normal Indent" w:semiHidden="1" w:unhideWhenUsed="1"/>
-    <w:lsdException w:name="footnote text" w:semiHidden="1" w:unhideWhenUsed="1"/>
-    <w:lsdException w:name="annotation text" w:semiHidden="1" w:unhideWhenUsed="1"/>
-    <w:lsdException w:name="header" w:semiHidden="1" w:unhideWhenUsed="1"/>
-    <w:lsdException w:name="footer" w:semiHidden="1" w:unhideWhenUsed="1"/>
-    <w:lsdException w:name="index heading" w:semiHidden="1" w:unhideWhenUsed="1"/>
-    <w:lsdException w:name="caption" w:semiHidden="1" w:uiPriority="35" w:unhideWhenUsed="1" w:qFormat="1"/>
-    <w:lsdException w:name="table of figures" w:semiHidden="1" w:unhideWhenUsed="1"/>
-    <w:lsdException w:name="envelope address" w:semiHidden="1" w:unhideWhenUsed="1"/>
-    <w:lsdException w:name="envelope return" w:semiHidden="1" w:unhideWhenUsed="1"/>
-    <w:lsdException w:name="footnote reference" w:semiHidden="1" w:unhideWhenUsed="1"/>
-    <w:lsdException w:name="annotation reference" w:semiHidden="1" w:unhideWhenUsed="1"/>
-    <w:lsdException w:name="line number" w:semiHidden="1" w:unhideWhenUsed="1"/>
-    <w:lsdException w:name="page number" w:semiHidden="1" w:unhideWhenUsed="1"/>
-    <w:lsdException w:name="endnote reference" w:semiHidden="1" w:unhideWhenUsed="1"/>
-    <w:lsdException w:name="endnote text" w:semiHidden="1" w:unhideWhenUsed="1"/>
-    <w:lsdException w:name="table of authorities" w:semiHidden="1" w:unhideWhenUsed="1"/>
-    <w:lsdException w:name="macro" w:semiHidden="1" w:unhideWhenUsed="1"/>
-    <w:lsdException w:name="toa heading" w:semiHidden="1" w:unhideWhenUsed="1"/>
-    <w:lsdException w:name="List" w:semiHidden="1" w:unhideWhenUsed="1"/>
-    <w:lsdException w:name="List Bullet" w:semiHidden="1" w:unhideWhenUsed="1"/>
-    <w:lsdException w:name="List Number" w:semiHidden="1" w:unhideWhenUsed="1"/>
-    <w:lsdException w:name="List 2" w:semiHidden="1" w:unhideWhenUsed="1"/>
-    <w:lsdException w:name="List 3" w:semiHidden="1" w:unhideWhenUsed="1"/>
-    <w:lsdException w:name="List 4" w:semiHidden="1" w:unhideWhenUsed="1"/>
-    <w:lsdException w:name="List 5" w:semiHidden="1" w:unhideWhenUsed="1"/>
-    <w:lsdException w:name="List Bullet 2" w:semiHidden="1" w:unhideWhenUsed="1"/>
-    <w:lsdException w:name="List Bullet 3" w:semiHidden="1" w:unhideWhenUsed="1"/>
-    <w:lsdException w:name="List Bullet 4" w:semiHidden="1" w:unhideWhenUsed="1"/>
-    <w:lsdException w:name="List Bullet 5" w:semiHidden="1" w:unhideWhenUsed="1"/>
-    <w:lsdException w:name="List Number 2" w:semiHidden="1" w:unhideWhenUsed="1"/>
-    <w:lsdException w:name="List Number 3" w:semiHidden="1" w:unhideWhenUsed="1"/>
-    <w:lsdException w:name="List Number 4" w:semiHidden="1" w:unhideWhenUsed="1"/>
-    <w:lsdException w:name="List Number 5" w:semiHidden="1" w:unhideWhenUsed="1"/>
-    <w:lsdException w:name="Title" w:uiPriority="10" w:qFormat="1"/>
-    <w:lsdException w:name="Closing" w:semiHidden="1" w:unhideWhenUsed="1"/>
-    <w:lsdException w:name="Signature" w:semiHidden="1" w:unhideWhenUsed="1"/>
-    <w:lsdException w:name="Default Paragraph Font" w:semiHidden="1" w:uiPriority="1" w:unhideWhenUsed="1"/>
-    <w:lsdException w:name="Body Text" w:semiHidden="1" w:unhideWhenUsed="1"/>
-    <w:lsdException w:name="Body Text Indent" w:semiHidden="1" w:unhideWhenUsed="1"/>
-    <w:lsdException w:name="List Continue" w:semiHidden="1" w:unhideWhenUsed="1"/>
-    <w:lsdException w:name="List Continue 2" w:semiHidden="1" w:unhideWhenUsed="1"/>
-    <w:lsdException w:name="List Continue 3" w:semiHidden="1" w:unhideWhenUsed="1"/>
-    <w:lsdException w:name="List Continue 4" w:semiHidden="1" w:unhideWhenUsed="1"/>
-    <w:lsdException w:name="List Continue 5" w:semiHidden="1" w:unhideWhenUsed="1"/>
-    <w:lsdException w:name="Message Header" w:semiHidden="1" w:unhideWhenUsed="1"/>
-    <w:lsdException w:name="Subtitle" w:uiPriority="11" w:qFormat="1"/>
-    <w:lsdException w:name="Salutation" w:semiHidden="1" w:unhideWhenUsed="1"/>
-    <w:lsdException w:name="Date" w:semiHidden="1" w:unhideWhenUsed="1"/>
-    <w:lsdException w:name="Body Text First Indent" w:semiHidden="1" w:unhideWhenUsed="1"/>
-    <w:lsdException w:name="Body Text First Indent 2" w:semiHidden="1" w:unhideWhenUsed="1"/>
-    <w:lsdException w:name="Note Heading" w:semiHidden="1" w:unhideWhenUsed="1"/>
-    <w:lsdException w:name="Body Text 2" w:semiHidden="1" w:unhideWhenUsed="1"/>
-    <w:lsdException w:name="Body Text 3" w:semiHidden="1" w:unhideWhenUsed="1"/>
-    <w:lsdException w:name="Body Text Indent 2" w:semiHidden="1" w:unhideWhenUsed="1"/>
-    <w:lsdException w:name="Body Text Indent 3" w:semiHidden="1" w:unhideWhenUsed="1"/>
-    <w:lsdException w:name="Block Text" w:semiHidden="1" w:unhideWhenUsed="1"/>
-    <w:lsdException w:name="Hyperlink" w:semiHidden="1" w:unhideWhenUsed="1"/>
-    <w:lsdException w:name="FollowedHyperlink" w:semiHidden="1" w:unhideWhenUsed="1"/>
-    <w:lsdException w:name="Strong" w:uiPriority="22" w:qFormat="1"/>
-    <w:lsdException w:name="Emphasis" w:uiPriority="20" w:qFormat="1"/>
-    <w:lsdException w:name="Document Map" w:semiHidden="1" w:unhideWhenUsed="1"/>
-    <w:lsdException w:name="Plain Text" w:semiHidden="1" w:unhideWhenUsed="1"/>
-    <w:lsdException w:name="E-mail Signature" w:semiHidden="1" w:unhideWhenUsed="1"/>
-    <w:lsdException w:name="HTML Top of Form" w:semiHidden="1" w:unhideWhenUsed="1"/>
-    <w:lsdException w:name="HTML Bottom of Form" w:semiHidden="1" w:unhideWhenUsed="1"/>
-    <w:lsdException w:name="Normal (Web)" w:semiHidden="1" w:unhideWhenUsed="1"/>
-    <w:lsdException w:name="HTML Acronym" w:semiHidden="1" w:unhideWhenUsed="1"/>
-    <w:lsdException w:name="HTML Address" w:semiHidden="1" w:unhideWhenUsed="1"/>
-    <w:lsdException w:name="HTML Cite" w:semiHidden="1" w:unhideWhenUsed="1"/>
-    <w:lsdException w:name="HTML Code" w:semiHidden="1" w:unhideWhenUsed="1"/>
-    <w:lsdException w:name="HTML Definition" w:semiHidden="1" w:unhideWhenUsed="1"/>
-    <w:lsdException w:name="HTML Keyboard" w:semiHidden="1" w:unhideWhenUsed="1"/>
-    <w:lsdException w:name="HTML Preformatted" w:semiHidden="1" w:unhideWhenUsed="1"/>
-    <w:lsdException w:name="HTML Sample" w:semiHidden="1" w:unhideWhenUsed="1"/>
-    <w:lsdException w:name="HTML Typewriter" w:semiHidden="1" w:unhideWhenUsed="1"/>
-    <w:lsdException w:name="HTML Variable" w:semiHidden="1" w:unhideWhenUsed="1"/>
-    <w:lsdException w:name="Normal Table" w:semiHidden="1" w:unhideWhenUsed="1"/>
-    <w:lsdException w:name="annotation subject" w:semiHidden="1" w:unhideWhenUsed="1"/>
-    <w:lsdException w:name="No List" w:semiHidden="1" w:unhideWhenUsed="1"/>
-    <w:lsdException w:name="Outline List 1" w:semiHidden="1" w:unhideWhenUsed="1"/>
-    <w:lsdException w:name="Outline List 2" w:semiHidden="1" w:unhideWhenUsed="1"/>
-    <w:lsdException w:name="Outline List 3" w:semiHidden="1" w:unhideWhenUsed="1"/>
-    <w:lsdException w:name="Table Simple 1" w:semiHidden="1" w:unhideWhenUsed="1"/>
-    <w:lsdException w:name="Table Simple 2" w:semiHidden="1" w:unhideWhenUsed="1"/>
-    <w:lsdException w:name="Table Simple 3" w:semiHidden="1" w:unhideWhenUsed="1"/>
-    <w:lsdException w:name="Table Classic 1" w:semiHidden="1" w:unhideWhenUsed="1"/>
-    <w:lsdException w:name="Table Classic 2" w:semiHidden="1" w:unhideWhenUsed="1"/>
-    <w:lsdException w:name="Table Classic 3" w:semiHidden="1" w:unhideWhenUsed="1"/>
-    <w:lsdException w:name="Table Classic 4" w:semiHidden="1" w:unhideWhenUsed="1"/>
-    <w:lsdException w:name="Table Colorful 1" w:semiHidden="1" w:unhideWhenUsed="1"/>
-    <w:lsdException w:name="Table Colorful 2" w:semiHidden="1" w:unhideWhenUsed="1"/>
-    <w:lsdException w:name="Table Colorful 3" w:semiHidden="1" w:unhideWhenUsed="1"/>
-    <w:lsdException w:name="Table Columns 1" w:semiHidden="1" w:unhideWhenUsed="1"/>
-    <w:lsdException w:name="Table Columns 2" w:semiHidden="1" w:unhideWhenUsed="1"/>
-    <w:lsdException w:name="Table Columns 3" w:semiHidden="1" w:unhideWhenUsed="1"/>
-    <w:lsdException w:name="Table Columns 4" w:semiHidden="1" w:unhideWhenUsed="1"/>
-    <w:lsdException w:name="Table Columns 5" w:semiHidden="1" w:unhideWhenUsed="1"/>
-    <w:lsdException w:name="Table Grid 1" w:semiHidden="1" w:unhideWhenUsed="1"/>
-    <w:lsdException w:name="Table Grid 2" w:semiHidden="1" w:unhideWhenUsed="1"/>
-    <w:lsdException w:name="Table Grid 3" w:semiHidden="1" w:unhideWhenUsed="1"/>
-    <w:lsdException w:name="Table Grid 4" w:semiHidden="1" w:unhideWhenUsed="1"/>
-    <w:lsdException w:name="Table Grid 5" w:semiHidden="1" w:unhideWhenUsed="1"/>
-    <w:lsdException w:name="Table Grid 6" w:semiHidden="1" w:unhideWhenUsed="1"/>
-    <w:lsdException w:name="Table Grid 7" w:semiHidden="1" w:unhideWhenUsed="1"/>
-    <w:lsdException w:name="Table Grid 8" w:semiHidden="1" w:unhideWhenUsed="1"/>
-    <w:lsdException w:name="Table List 1" w:semiHidden="1" w:unhideWhenUsed="1"/>
-    <w:lsdException w:name="Table List 2" w:semiHidden="1" w:unhideWhenUsed="1"/>
-    <w:lsdException w:name="Table List 3" w:semiHidden="1" w:unhideWhenUsed="1"/>
-    <w:lsdException w:name="Table List 4" w:semiHidden="1" w:unhideWhenUsed="1"/>
-    <w:lsdException w:name="Table List 5" w:semiHidden="1" w:unhideWhenUsed="1"/>
-    <w:lsdException w:name="Table List 6" w:semiHidden="1" w:unhideWhenUsed="1"/>
-    <w:lsdException w:name="Table List 7" w:semiHidden="1" w:unhideWhenUsed="1"/>
-    <w:lsdException w:name="Table List 8" w:semiHidden="1" w:unhideWhenUsed="1"/>
-    <w:lsdException w:name="Table 3D effects 1" w:semiHidden="1" w:unhideWhenUsed="1"/>
-    <w:lsdException w:name="Table 3D effects 2" w:semiHidden="1" w:unhideWhenUsed="1"/>
-    <w:lsdException w:name="Table 3D effects 3" w:semiHidden="1" w:unhideWhenUsed="1"/>
-    <w:lsdException w:name="Table Contemporary" w:semiHidden="1" w:unhideWhenUsed="1"/>
-    <w:lsdException w:name="Table Elegant" w:semiHidden="1" w:unhideWhenUsed="1"/>
-    <w:lsdException w:name="Table Professional" w:semiHidden="1" w:unhideWhenUsed="1"/>
-    <w:lsdException w:name="Table Subtle 1" w:semiHidden="1" w:unhideWhenUsed="1"/>
-    <w:lsdException w:name="Table Subtle 2" w:semiHidden="1" w:unhideWhenUsed="1"/>
-    <w:lsdException w:name="Table Web 1" w:semiHidden="1" w:unhideWhenUsed="1"/>
-    <w:lsdException w:name="Table Web 2" w:semiHidden="1" w:unhideWhenUsed="1"/>
-    <w:lsdException w:name="Table Web 3" w:semiHidden="1" w:unhideWhenUsed="1"/>
-    <w:lsdException w:name="Balloon Text" w:semiHidden="1" w:unhideWhenUsed="1"/>
-    <w:lsdException w:name="Table Grid" w:uiPriority="39"/>
-    <w:lsdException w:name="Table Theme" w:semiHidden="1" w:unhideWhenUsed="1"/>
-    <w:lsdException w:name="Placeholder Text" w:semiHidden="1"/>
-    <w:lsdException w:name="No Spacing" w:uiPriority="1" w:qFormat="1"/>
-    <w:lsdException w:name="Light Shading" w:uiPriority="60"/>
-    <w:lsdException w:name="Light List" w:uiPriority="61"/>
-    <w:lsdException w:name="Light Grid" w:uiPriority="62"/>
-    <w:lsdException w:name="Medium Shading 1" w:uiPriority="63"/>
-    <w:lsdException w:name="Medium Shading 2" w:uiPriority="64"/>
-    <w:lsdException w:name="Medium List 1" w:uiPriority="65"/>
-    <w:lsdException w:name="Medium List 2" w:uiPriority="66"/>
-    <w:lsdException w:name="Medium Grid 1" w:uiPriority="67"/>
-    <w:lsdException w:name="Medium Grid 2" w:uiPriority="68"/>
-    <w:lsdException w:name="Medium Grid 3" w:uiPriority="69"/>
-    <w:lsdException w:name="Dark List" w:uiPriority="70"/>
-    <w:lsdException w:name="Colorful Shading" w:uiPriority="71"/>
-    <w:lsdException w:name="Colorful List" w:uiPriority="72"/>
-    <w:lsdException w:name="Colorful Grid" w:uiPriority="73"/>
-    <w:lsdException w:name="Light Shading Accent 1" w:uiPriority="60"/>
-    <w:lsdException w:name="Light List Accent 1" w:uiPriority="61"/>
-    <w:lsdException w:name="Light Grid Accent 1" w:uiPriority="62"/>
-    <w:lsdException w:name="Medium Shading 1 Accent 1" w:uiPriority="63"/>
-    <w:lsdException w:name="Medium Shading 2 Accent 1" w:uiPriority="64"/>
-    <w:lsdException w:name="Medium List 1 Accent 1" w:uiPriority="65"/>
-    <w:lsdException w:name="Revision" w:semiHidden="1"/>
-    <w:lsdException w:name="List Paragraph" w:uiPriority="34" w:qFormat="1"/>
-    <w:lsdException w:name="Quote" w:uiPriority="29" w:qFormat="1"/>
-    <w:lsdException w:name="Intense Quote" w:uiPriority="30" w:qFormat="1"/>
-    <w:lsdException w:name="Medium List 2 Accent 1" w:uiPriority="66"/>
-    <w:lsdException w:name="Medium Grid 1 Accent 1" w:uiPriority="67"/>
-    <w:lsdException w:name="Medium Grid 2 Accent 1" w:uiPriority="68"/>
-    <w:lsdException w:name="Medium Grid 3 Accent 1" w:uiPriority="69"/>
-    <w:lsdException w:name="Dark List Accent 1" w:uiPriority="70"/>
-    <w:lsdException w:name="Colorful Shading Accent 1" w:uiPriority="71"/>
-    <w:lsdException w:name="Colorful List Accent 1" w:uiPriority="72"/>
-    <w:lsdException w:name="Colorful Grid Accent 1" w:uiPriority="73"/>
-    <w:lsdException w:name="Light Shading Accent 2" w:uiPriority="60"/>
-    <w:lsdException w:name="Light List Accent 2" w:uiPriority="61"/>
-    <w:lsdException w:name="Light Grid Accent 2" w:uiPriority="62"/>
-    <w:lsdException w:name="Medium Shading 1 Accent 2" w:uiPriority="63"/>
-    <w:lsdException w:name="Medium Shading 2 Accent 2" w:uiPriority="64"/>
-    <w:lsdException w:name="Medium List 1 Accent 2" w:uiPriority="65"/>
-    <w:lsdException w:name="Medium List 2 Accent 2" w:uiPriority="66"/>
-    <w:lsdException w:name="Medium Grid 1 Accent 2" w:uiPriority="67"/>
-    <w:lsdException w:name="Medium Grid 2 Accent 2" w:uiPriority="68"/>
-    <w:lsdException w:name="Medium Grid 3 Accent 2" w:uiPriority="69"/>
-    <w:lsdException w:name="Dark List Accent 2" w:uiPriority="70"/>
-    <w:lsdException w:name="Colorful Shading Accent 2" w:uiPriority="71"/>
-    <w:lsdException w:name="Colorful List Accent 2" w:uiPriority="72"/>
-    <w:lsdException w:name="Colorful Grid Accent 2" w:uiPriority="73"/>
-    <w:lsdException w:name="Light Shading Accent 3" w:uiPriority="60"/>
-    <w:lsdException w:name="Light List Accent 3" w:uiPriority="61"/>
-    <w:lsdException w:name="Light Grid Accent 3" w:uiPriority="62"/>
-    <w:lsdException w:name="Medium Shading 1 Accent 3" w:uiPriority="63"/>
-    <w:lsdException w:name="Medium Shading 2 Accent 3" w:uiPriority="64"/>
-    <w:lsdException w:name="Medium List 1 Accent 3" w:uiPriority="65"/>
-    <w:lsdException w:name="Medium List 2 Accent 3" w:uiPriority="66"/>
-    <w:lsdException w:name="Medium Grid 1 Accent 3" w:uiPriority="67"/>
-    <w:lsdException w:name="Medium Grid 2 Accent 3" w:uiPriority="68"/>
-    <w:lsdException w:name="Medium Grid 3 Accent 3" w:uiPriority="69"/>
-    <w:lsdException w:name="Dark List Accent 3" w:uiPriority="70"/>
-    <w:lsdException w:name="Colorful Shading Accent 3" w:uiPriority="71"/>
-    <w:lsdException w:name="Colorful List Accent 3" w:uiPriority="72"/>
-    <w:lsdException w:name="Colorful Grid Accent 3" w:uiPriority="73"/>
-    <w:lsdException w:name="Light Shading Accent 4" w:uiPriority="60"/>
-    <w:lsdException w:name="Light List Accent 4" w:uiPriority="61"/>
-    <w:lsdException w:name="Light Grid Accent 4" w:uiPriority="62"/>
-    <w:lsdException w:name="Medium Shading 1 Accent 4" w:uiPriority="63"/>
-    <w:lsdException w:name="Medium Shading 2 Accent 4" w:uiPriority="64"/>
-    <w:lsdException w:name="Medium List 1 Accent 4" w:uiPriority="65"/>
-    <w:lsdException w:name="Medium List 2 Accent 4" w:uiPriority="66"/>
-    <w:lsdException w:name="Medium Grid 1 Accent 4" w:uiPriority="67"/>
-    <w:lsdException w:name="Medium Grid 2 Accent 4" w:uiPriority="68"/>
-    <w:lsdException w:name="Medium Grid 3 Accent 4" w:uiPriority="69"/>
-    <w:lsdException w:name="Dark List Accent 4" w:uiPriority="70"/>
-    <w:lsdException w:name="Colorful Shading Accent 4" w:uiPriority="71"/>
-    <w:lsdException w:name="Colorful List Accent 4" w:uiPriority="72"/>
-    <w:lsdException w:name="Colorful Grid Accent 4" w:uiPriority="73"/>
-    <w:lsdException w:name="Light Shading Accent 5" w:uiPriority="60"/>
-    <w:lsdException w:name="Light List Accent 5" w:uiPriority="61"/>
-    <w:lsdException w:name="Light Grid Accent 5" w:uiPriority="62"/>
-    <w:lsdException w:name="Medium Shading 1 Accent 5" w:uiPriority="63"/>
-    <w:lsdException w:name="Medium Shading 2 Accent 5" w:uiPriority="64"/>
-    <w:lsdException w:name="Medium List 1 Accent 5" w:uiPriority="65"/>
-    <w:lsdException w:name="Medium List 2 Accent 5" w:uiPriority="66"/>
-    <w:lsdException w:name="Medium Grid 1 Accent 5" w:uiPriority="67"/>
-    <w:lsdException w:name="Medium Grid 2 Accent 5" w:uiPriority="68"/>
-    <w:lsdException w:name="Medium Grid 3 Accent 5" w:uiPriority="69"/>
-    <w:lsdException w:name="Dark List Accent 5" w:uiPriority="70"/>
-    <w:lsdException w:name="Colorful Shading Accent 5" w:uiPriority="71"/>
-    <w:lsdException w:name="Colorful List Accent 5" w:uiPriority="72"/>
-    <w:lsdException w:name="Colorful Grid Accent 5" w:uiPriority="73"/>
-    <w:lsdException w:name="Light Shading Accent 6" w:uiPriority="60"/>
-    <w:lsdException w:name="Light List Accent 6" w:uiPriority="61"/>
-    <w:lsdException w:name="Light Grid Accent 6" w:uiPriority="62"/>
-    <w:lsdException w:name="Medium Shading 1 Accent 6" w:uiPriority="63"/>
-    <w:lsdException w:name="Medium Shading 2 Accent 6" w:uiPriority="64"/>
-    <w:lsdException w:name="Medium List 1 Accent 6" w:uiPriority="65"/>
-    <w:lsdException w:name="Medium List 2 Accent 6" w:uiPriority="66"/>
-    <w:lsdException w:name="Medium Grid 1 Accent 6" w:uiPriority="67"/>
-    <w:lsdException w:name="Medium Grid 2 Accent 6" w:uiPriority="68"/>
-    <w:lsdException w:name="Medium Grid 3 Accent 6" w:uiPriority="69"/>
-    <w:lsdException w:name="Dark List Accent 6" w:uiPriority="70"/>
-    <w:lsdException w:name="Colorful Shading Accent 6" w:uiPriority="71"/>
-    <w:lsdException w:name="Colorful List Accent 6" w:uiPriority="72"/>
-    <w:lsdException w:name="Colorful Grid Accent 6" w:uiPriority="73"/>
-    <w:lsdException w:name="Subtle Emphasis" w:uiPriority="19" w:qFormat="1"/>
-    <w:lsdException w:name="Intense Emphasis" w:uiPriority="21" w:qFormat="1"/>
-    <w:lsdException w:name="Subtle Reference" w:uiPriority="31" w:qFormat="1"/>
-    <w:lsdException w:name="Intense Reference" w:uiPriority="32" w:qFormat="1"/>
-    <w:lsdException w:name="Book Title" w:uiPriority="33" w:qFormat="1"/>
-    <w:lsdException w:name="Bibliography" w:semiHidden="1" w:uiPriority="37" w:unhideWhenUsed="1"/>
-    <w:lsdException w:name="TOC Heading" w:semiHidden="1" w:uiPriority="39" w:unhideWhenUsed="1" w:qFormat="1"/>
-    <w:lsdException w:name="Plain Table 1" w:uiPriority="41"/>
-    <w:lsdException w:name="Plain Table 2" w:uiPriority="42"/>
-    <w:lsdException w:name="Plain Table 3" w:uiPriority="43"/>
-    <w:lsdException w:name="Plain Table 4" w:uiPriority="44"/>
-    <w:lsdException w:name="Plain Table 5" w:uiPriority="45"/>
-    <w:lsdException w:name="Grid Table Light" w:uiPriority="40"/>
-    <w:lsdException w:name="Grid Table 1 Light" w:uiPriority="46"/>
-    <w:lsdException w:name="Grid Table 2" w:uiPriority="47"/>
-    <w:lsdException w:name="Grid Table 3" w:uiPriority="48"/>
-    <w:lsdException w:name="Grid Table 4" w:uiPriority="49"/>
-    <w:lsdException w:name="Grid Table 5 Dark" w:uiPriority="50"/>
-    <w:lsdException w:name="Grid Table 6 Colorful" w:uiPriority="51"/>
-    <w:lsdException w:name="Grid Table 7 Colorful" w:uiPriority="52"/>
-    <w:lsdException w:name="Grid Table 1 Light Accent 1" w:uiPriority="46"/>
-    <w:lsdException w:name="Grid Table 2 Accent 1" w:uiPriority="47"/>
-    <w:lsdException w:name="Grid Table 3 Accent 1" w:uiPriority="48"/>
-    <w:lsdException w:name="Grid Table 4 Accent 1" w:uiPriority="49"/>
-    <w:lsdException w:name="Grid Table 5 Dark Accent 1" w:uiPriority="50"/>
-    <w:lsdException w:name="Grid Table 6 Colorful Accent 1" w:uiPriority="51"/>
-    <w:lsdException w:name="Grid Table 7 Colorful Accent 1" w:uiPriority="52"/>
-    <w:lsdException w:name="Grid Table 1 Light Accent 2" w:uiPriority="46"/>
-    <w:lsdException w:name="Grid Table 2 Accent 2" w:uiPriority="47"/>
-    <w:lsdException w:name="Grid Table 3 Accent 2" w:uiPriority="48"/>
-    <w:lsdException w:name="Grid Table 4 Accent 2" w:uiPriority="49"/>
-    <w:lsdException w:name="Grid Table 5 Dark Accent 2" w:uiPriority="50"/>
-    <w:lsdException w:name="Grid Table 6 Colorful Accent 2" w:uiPriority="51"/>
-    <w:lsdException w:name="Grid Table 7 Colorful Accent 2" w:uiPriority="52"/>
-    <w:lsdException w:name="Grid Table 1 Light Accent 3" w:uiPriority="46"/>
-    <w:lsdException w:name="Grid Table 2 Accent 3" w:uiPriority="47"/>
-    <w:lsdException w:name="Grid Table 3 Accent 3" w:uiPriority="48"/>
-    <w:lsdException w:name="Grid Table 4 Accent 3" w:uiPriority="49"/>
-    <w:lsdException w:name="Grid Table 5 Dark Accent 3" w:uiPriority="50"/>
-    <w:lsdException w:name="Grid Table 6 Colorful Accent 3" w:uiPriority="51"/>
-    <w:lsdException w:name="Grid Table 7 Colorful Accent 3" w:uiPriority="52"/>
-    <w:lsdException w:name="Grid Table 1 Light Accent 4" w:uiPriority="46"/>
-    <w:lsdException w:name="Grid Table 2 Accent 4" w:uiPriority="47"/>
-    <w:lsdException w:name="Grid Table 3 Accent 4" w:uiPriority="48"/>
-    <w:lsdException w:name="Grid Table 4 Accent 4" w:uiPriority="49"/>
-    <w:lsdException w:name="Grid Table 5 Dark Accent 4" w:uiPriority="50"/>
-    <w:lsdException w:name="Grid Table 6 Colorful Accent 4" w:uiPriority="51"/>
-    <w:lsdException w:name="Grid Table 7 Colorful Accent 4" w:uiPriority="52"/>
-    <w:lsdException w:name="Grid Table 1 Light Accent 5" w:uiPriority="46"/>
-    <w:lsdException w:name="Grid Table 2 Accent 5" w:uiPriority="47"/>
-    <w:lsdException w:name="Grid Table 3 Accent 5" w:uiPriority="48"/>
-    <w:lsdException w:name="Grid Table 4 Accent 5" w:uiPriority="49"/>
-    <w:lsdException w:name="Grid Table 5 Dark Accent 5" w:uiPriority="50"/>
-    <w:lsdException w:name="Grid Table 6 Colorful Accent 5" w:uiPriority="51"/>
-    <w:lsdException w:name="Grid Table 7 Colorful Accent 5" w:uiPriority="52"/>
-    <w:lsdException w:name="Grid Table 1 Light Accent 6" w:uiPriority="46"/>
-    <w:lsdException w:name="Grid Table 2 Accent 6" w:uiPriority="47"/>
-    <w:lsdException w:name="Grid Table 3 Accent 6" w:uiPriority="48"/>
-    <w:lsdException w:name="Grid Table 4 Accent 6" w:uiPriority="49"/>
-    <w:lsdException w:name="Grid Table 5 Dark Accent 6" w:uiPriority="50"/>
-    <w:lsdException w:name="Grid Table 6 Colorful Accent 6" w:uiPriority="51"/>
-    <w:lsdException w:name="Grid Table 7 Colorful Accent 6" w:uiPriority="52"/>
-    <w:lsdException w:name="List Table 1 Light" w:uiPriority="46"/>
-    <w:lsdException w:name="List Table 2" w:uiPriority="47"/>
-    <w:lsdException w:name="List Table 3" w:uiPriority="48"/>
-    <w:lsdException w:name="List Table 4" w:uiPriority="49"/>
-    <w:lsdException w:name="List Table 5 Dark" w:uiPriority="50"/>
-    <w:lsdException w:name="List Table 6 Colorful" w:uiPriority="51"/>
-    <w:lsdException w:name="List Table 7 Colorful" w:uiPriority="52"/>
-    <w:lsdException w:name="List Table 1 Light Accent 1" w:uiPriority="46"/>
-    <w:lsdException w:name="List Table 2 Accent 1" w:uiPriority="47"/>
-    <w:lsdException w:name="List Table 3 Accent 1" w:uiPriority="48"/>
-    <w:lsdException w:name="List Table 4 Accent 1" w:uiPriority="49"/>
-    <w:lsdException w:name="List Table 5 Dark Accent 1" w:uiPriority="50"/>
-    <w:lsdException w:name="List Table 6 Colorful Accent 1" w:uiPriority="51"/>
-    <w:lsdException w:name="List Table 7 Colorful Accent 1" w:uiPriority="52"/>
-    <w:lsdException w:name="List Table 1 Light Accent 2" w:uiPriority="46"/>
-    <w:lsdException w:name="List Table 2 Accent 2" w:uiPriority="47"/>
-    <w:lsdException w:name="List Table 3 Accent 2" w:uiPriority="48"/>
-    <w:lsdException w:name="List Table 4 Accent 2" w:uiPriority="49"/>
-    <w:lsdException w:name="List Table 5 Dark Accent 2" w:uiPriority="50"/>
-    <w:lsdException w:name="List Table 6 Colorful Accent 2" w:uiPriority="51"/>
-    <w:lsdException w:name="List Table 7 Colorful Accent 2" w:uiPriority="52"/>
-    <w:lsdException w:name="List Table 1 Light Accent 3" w:uiPriority="46"/>
-    <w:lsdException w:name="List Table 2 Accent 3" w:uiPriority="47"/>
-    <w:lsdException w:name="List Table 3 Accent 3" w:uiPriority="48"/>
-    <w:lsdException w:name="List Table 4 Accent 3" w:uiPriority="49"/>
-    <w:lsdException w:name="List Table 5 Dark Accent 3" w:uiPriority="50"/>
-    <w:lsdException w:name="List Table 6 Colorful Accent 3" w:uiPriority="51"/>
-    <w:lsdException w:name="List Table 7 Colorful Accent 3" w:uiPriority="52"/>
-    <w:lsdException w:name="List Table 1 Light Accent 4" w:uiPriority="46"/>
-    <w:lsdException w:name="List Table 2 Accent 4" w:uiPriority="47"/>
-    <w:lsdException w:name="List Table 3 Accent 4" w:uiPriority="48"/>
-    <w:lsdException w:name="List Table 4 Accent 4" w:uiPriority="49"/>
-    <w:lsdException w:name="List Table 5 Dark Accent 4" w:uiPriority="50"/>
-    <w:lsdException w:name="List Table 6 Colorful Accent 4" w:uiPriority="51"/>
-    <w:lsdException w:name="List Table 7 Colorful Accent 4" w:uiPriority="52"/>
-    <w:lsdException w:name="List Table 1 Light Accent 5" w:uiPriority="46"/>
-    <w:lsdException w:name="List Table 2 Accent 5" w:uiPriority="47"/>
-    <w:lsdException w:name="List Table 3 Accent 5" w:uiPriority="48"/>
-    <w:lsdException w:name="List Table 4 Accent 5" w:uiPriority="49"/>
-    <w:lsdException w:name="List Table 5 Dark Accent 5" w:uiPriority="50"/>
-    <w:lsdException w:name="List Table 6 Colorful Accent 5" w:uiPriority="51"/>
-    <w:lsdException w:name="List Table 7 Colorful Accent 5" w:uiPriority="52"/>
-    <w:lsdException w:name="List Table 1 Light Accent 6" w:uiPriority="46"/>
-    <w:lsdException w:name="List Table 2 Accent 6" w:uiPriority="47"/>
-    <w:lsdException w:name="List Table 3 Accent 6" w:uiPriority="48"/>
-    <w:lsdException w:name="List Table 4 Accent 6" w:uiPriority="49"/>
-    <w:lsdException w:name="List Table 5 Dark Accent 6" w:uiPriority="50"/>
-    <w:lsdException w:name="List Table 6 Colorful Accent 6" w:uiPriority="51"/>
-    <w:lsdException w:name="List Table 7 Colorful Accent 6" w:uiPriority="52"/>
-  </w:latentStyles>
-  <w:style w:type="paragraph" w:default="1" w:styleId="a">
-    <w:name w:val="Normal"/>
-    <w:qFormat/>
-  </w:style>
-  <w:style w:type="character" w:default="1" w:styleId="a0">
-    <w:name w:val="Default Paragraph Font"/>
-    <w:uiPriority w:val="1"/>
-    <w:semiHidden/>
-    <w:unhideWhenUsed/>
-  </w:style>
-  <w:style w:type="table" w:default="1" w:styleId="a1">
-    <w:name w:val="Normal Table"/>
-    <w:uiPriority w:val="99"/>
-    <w:semiHidden/>
-    <w:unhideWhenUsed/>
-    <w:tblPr>
-      <w:tblInd w:w="0" w:type="dxa"/>
-      <w:tblCellMar>
-        <w:top w:w="0" w:type="dxa"/>
-        <w:left w:w="108" w:type="dxa"/>
-        <w:bottom w:w="0" w:type="dxa"/>
-        <w:right w:w="108" w:type="dxa"/>
-      </w:tblCellMar>
-    </w:tblPr>
-  </w:style>
-  <w:style w:type="numbering" w:default="1" w:styleId="a2">
-    <w:name w:val="No List"/>
-    <w:uiPriority w:val="99"/>
-    <w:semiHidden/>
-    <w:unhideWhenUsed/>
-  </w:style>
-  <w:style w:type="character" w:styleId="a3">
-    <w:name w:val="Placeholder Text"/>
-    <w:basedOn w:val="a0"/>
-    <w:uiPriority w:val="99"/>
-    <w:semiHidden/>
-    <w:rsid w:val="00213068"/>
-    <w:rPr>
-      <w:color w:val="808080"/>
-    </w:rPr>
-  </w:style>
-</w:styles>
-</file>
-
-<file path=word/glossary/webSettings.xml><?xml version="1.0" encoding="utf-8"?>
-<w:webSettings xmlns:mc="http://schemas.openxmlformats.org/markup-compatibility/2006" xmlns:r="http://schemas.openxmlformats.org/officeDocument/2006/relationships" xmlns:w="http://schemas.openxmlformats.org/wordprocessingml/2006/main" xmlns:w14="http://schemas.microsoft.com/office/word/2010/wordml" xmlns:w15="http://schemas.microsoft.com/office/word/2012/wordml" xmlns:w16se="http://schemas.microsoft.com/office/word/2015/wordml/symex" mc:Ignorable="w14 w15 w16se">
-  <w:optimizeForBrowser/>
-  <w:allowPNG/>
-</w:webSettings>
-</file>
-
 <file path=word/theme/theme1.xml><?xml version="1.0" encoding="utf-8"?>
 <a:theme xmlns:a="http://schemas.openxmlformats.org/drawingml/2006/main" name="Тема Office">
   <a:themeElements>
@@ -35983,7 +35394,7 @@
 </file>
 
 <file path=customXml/itemProps1.xml><?xml version="1.0" encoding="utf-8"?>
-<ds:datastoreItem xmlns:ds="http://schemas.openxmlformats.org/officeDocument/2006/customXml" ds:itemID="{7E093EF6-C803-4161-AF59-19A68914BBF5}">
+<ds:datastoreItem xmlns:ds="http://schemas.openxmlformats.org/officeDocument/2006/customXml" ds:itemID="{169B6E0D-BAC3-49E3-A293-2EAE8B48497C}">
   <ds:schemaRefs>
     <ds:schemaRef ds:uri="http://schemas.openxmlformats.org/officeDocument/2006/bibliography"/>
   </ds:schemaRefs>

</xml_diff>